<commit_message>
final update for phase submission
</commit_message>
<xml_diff>
--- a/wireframes_webInfos/Site_Map_&_Wireframes_&_W3C_Screenshots_.docx
+++ b/wireframes_webInfos/Site_Map_&_Wireframes_&_W3C_Screenshots_.docx
@@ -198,6 +198,7 @@
       <w:r>
         <w:tab/>
       </w:r>
+      <w:proofErr w:type="gramStart"/>
       <w:r>
         <w:rPr>
           <w:w w:val="90"/>
@@ -218,6 +219,7 @@
         </w:rPr>
         <w:t>2</w:t>
       </w:r>
+      <w:proofErr w:type="gramEnd"/>
     </w:p>
     <w:p>
       <w:pPr>
@@ -1413,6 +1415,7 @@
           </mc:Fallback>
         </mc:AlternateContent>
       </w:r>
+      <w:proofErr w:type="gramStart"/>
       <w:r>
         <w:rPr>
           <w:w w:val="90"/>
@@ -1432,6 +1435,7 @@
         </w:rPr>
         <w:t>3</w:t>
       </w:r>
+      <w:proofErr w:type="gramEnd"/>
     </w:p>
     <w:p>
       <w:pPr>
@@ -3135,6 +3139,7 @@
         <w:pStyle w:val="Heading1"/>
         <w:spacing w:before="16"/>
       </w:pPr>
+      <w:proofErr w:type="gramStart"/>
       <w:r>
         <w:rPr>
           <w:w w:val="90"/>
@@ -3154,6 +3159,7 @@
         </w:rPr>
         <w:t>4</w:t>
       </w:r>
+      <w:proofErr w:type="gramEnd"/>
     </w:p>
     <w:p>
       <w:pPr>
@@ -4394,7 +4400,7 @@
                     <pic:cNvPicPr/>
                   </pic:nvPicPr>
                   <pic:blipFill>
-                    <a:blip r:embed="rId4">
+                    <a:blip r:embed="rId5">
                       <a:extLst>
                         <a:ext uri="{28A0092B-C50C-407E-A947-70E740481C1C}">
                           <a14:useLocalDpi xmlns:a14="http://schemas.microsoft.com/office/drawing/2010/main" val="0"/>
@@ -4628,18 +4634,18 @@
           </mc:Choice>
           <mc:Fallback>
             <w:pict>
-              <v:group w14:anchorId="36F3F40C" id="docshapegroup27" o:spid="_x0000_s1026" style="position:absolute;left:0;text-align:left;margin-left:588pt;margin-top:264.75pt;width:406.05pt;height:152.65pt;z-index:-15884288;mso-position-horizontal-relative:page;mso-position-vertical-relative:page" coordorigin="11760,5295" coordsize="8121,3053" o:gfxdata="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">
-                <v:line id="Line 73" o:spid="_x0000_s1027" style="position:absolute;visibility:visible;mso-wrap-style:square" from="11800,8274" to="19841,8274" o:connectortype="straight" o:gfxdata="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" strokeweight="1.39608mm">
+              <v:group w14:anchorId="36F3F40C" id="docshapegroup27" o:spid="_x0000_s1026" style="position:absolute;left:0;text-align:left;margin-left:588pt;margin-top:264.75pt;width:406.05pt;height:152.65pt;z-index:-15884288;mso-position-horizontal-relative:page;mso-position-vertical-relative:page" coordorigin="11760,5295" coordsize="8121,3053" o:gfxdata="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">
+                <v:line id="Line 73" o:spid="_x0000_s1027" style="position:absolute;visibility:visible;mso-wrap-style:square" from="11800,8274" to="19841,8274" o:connectortype="straight" o:gfxdata="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" strokeweight="1.39608mm">
                   <o:lock v:ext="edit" shapetype="f"/>
                 </v:line>
-                <v:line id="Line 72" o:spid="_x0000_s1028" style="position:absolute;visibility:visible;mso-wrap-style:square" from="11800,5335" to="19828,8308" o:connectortype="straight" o:gfxdata="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" strokeweight="1.39608mm">
+                <v:line id="Line 72" o:spid="_x0000_s1028" style="position:absolute;visibility:visible;mso-wrap-style:square" from="11800,5335" to="19828,8308" o:connectortype="straight" o:gfxdata="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" strokeweight="1.39608mm">
                   <o:lock v:ext="edit" shapetype="f"/>
                 </v:line>
                 <v:shapetype id="_x0000_t202" coordsize="21600,21600" o:spt="202" path="m,l,21600r21600,l21600,xe">
                   <v:stroke joinstyle="miter"/>
                   <v:path gradientshapeok="t" o:connecttype="rect"/>
                 </v:shapetype>
-                <v:shape id="docshape28" o:spid="_x0000_s1029" type="#_x0000_t202" style="position:absolute;left:11799;top:5299;width:8031;height:2956;visibility:visible;mso-wrap-style:square;v-text-anchor:top" o:gfxdata="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" fillcolor="#909090" stroked="f">
+                <v:shape id="docshape28" o:spid="_x0000_s1029" type="#_x0000_t202" style="position:absolute;left:11799;top:5299;width:8031;height:2956;visibility:visible;mso-wrap-style:square;v-text-anchor:top" o:gfxdata="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" fillcolor="#909090" stroked="f">
                   <v:path arrowok="t"/>
                   <v:textbox inset="0,0,0,0">
                     <w:txbxContent>
@@ -8118,26 +8124,26 @@
           </mc:Choice>
           <mc:Fallback>
             <w:pict>
-              <v:group w14:anchorId="7429D581" id="docshapegroup33" o:spid="_x0000_s1030" style="width:944.6pt;height:707.8pt;mso-position-horizontal-relative:char;mso-position-vertical-relative:line" coordsize="18892,14156" o:gfxdata="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">
-                <v:line id="Line 63" o:spid="_x0000_s1031" style="position:absolute;visibility:visible;mso-wrap-style:square" from="95,1066" to="18828,1066" o:connectortype="straight" o:gfxdata="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" strokeweight="1.39611mm">
+              <v:group w14:anchorId="7429D581" id="docshapegroup33" o:spid="_x0000_s1030" style="width:944.6pt;height:707.8pt;mso-position-horizontal-relative:char;mso-position-vertical-relative:line" coordsize="18892,14156" o:gfxdata="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">
+                <v:line id="Line 63" o:spid="_x0000_s1031" style="position:absolute;visibility:visible;mso-wrap-style:square" from="95,1066" to="18828,1066" o:connectortype="straight" o:gfxdata="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" strokeweight="1.39611mm">
                   <o:lock v:ext="edit" shapetype="f"/>
                 </v:line>
-                <v:line id="Line 62" o:spid="_x0000_s1032" style="position:absolute;visibility:visible;mso-wrap-style:square" from="95,2999" to="18828,2999" o:connectortype="straight" o:gfxdata="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" strokeweight="1.39611mm">
+                <v:line id="Line 62" o:spid="_x0000_s1032" style="position:absolute;visibility:visible;mso-wrap-style:square" from="95,2999" to="18828,2999" o:connectortype="straight" o:gfxdata="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" strokeweight="1.39611mm">
                   <o:lock v:ext="edit" shapetype="f"/>
                 </v:line>
-                <v:line id="Line 61" o:spid="_x0000_s1033" style="position:absolute;visibility:visible;mso-wrap-style:square" from="114,991" to="114,14077" o:connectortype="straight" o:gfxdata="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" strokeweight="1.39597mm">
+                <v:line id="Line 61" o:spid="_x0000_s1033" style="position:absolute;visibility:visible;mso-wrap-style:square" from="114,991" to="114,14077" o:connectortype="straight" o:gfxdata="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" strokeweight="1.39597mm">
                   <o:lock v:ext="edit" shapetype="f"/>
                 </v:line>
-                <v:line id="Line 60" o:spid="_x0000_s1034" style="position:absolute;visibility:visible;mso-wrap-style:square" from="18852,1029" to="18852,14075" o:connectortype="straight" o:gfxdata="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" strokeweight="1.39578mm">
+                <v:line id="Line 60" o:spid="_x0000_s1034" style="position:absolute;visibility:visible;mso-wrap-style:square" from="18852,1029" to="18852,14075" o:connectortype="straight" o:gfxdata="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" strokeweight="1.39578mm">
                   <o:lock v:ext="edit" shapetype="f"/>
                 </v:line>
-                <v:line id="Line 59" o:spid="_x0000_s1035" style="position:absolute;visibility:visible;mso-wrap-style:square" from="95,12740" to="18828,12740" o:connectortype="straight" o:gfxdata="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" strokeweight="1.39611mm">
+                <v:line id="Line 59" o:spid="_x0000_s1035" style="position:absolute;visibility:visible;mso-wrap-style:square" from="95,12740" to="18828,12740" o:connectortype="straight" o:gfxdata="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" strokeweight="1.39611mm">
                   <o:lock v:ext="edit" shapetype="f"/>
                 </v:line>
-                <v:line id="Line 58" o:spid="_x0000_s1036" style="position:absolute;visibility:visible;mso-wrap-style:square" from="40,14116" to="18772,14116" o:connectortype="straight" o:gfxdata="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" strokeweight="1.39611mm">
+                <v:line id="Line 58" o:spid="_x0000_s1036" style="position:absolute;visibility:visible;mso-wrap-style:square" from="40,14116" to="18772,14116" o:connectortype="straight" o:gfxdata="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" strokeweight="1.39611mm">
                   <o:lock v:ext="edit" shapetype="f"/>
                 </v:line>
-                <v:shape id="docshape34" o:spid="_x0000_s1037" type="#_x0000_t202" style="position:absolute;left:7345;width:3437;height:1080;visibility:visible;mso-wrap-style:square;v-text-anchor:top" o:gfxdata="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" filled="f" stroked="f">
+                <v:shape id="docshape34" o:spid="_x0000_s1037" type="#_x0000_t202" style="position:absolute;left:7345;width:3437;height:1080;visibility:visible;mso-wrap-style:square;v-text-anchor:top" o:gfxdata="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" filled="f" stroked="f">
                   <v:path arrowok="t"/>
                   <v:textbox inset="0,0,0,0">
                     <w:txbxContent>
@@ -8176,7 +8182,7 @@
                     </w:txbxContent>
                   </v:textbox>
                 </v:shape>
-                <v:shape id="docshape35" o:spid="_x0000_s1038" type="#_x0000_t202" style="position:absolute;left:16986;top:1626;width:1440;height:271;visibility:visible;mso-wrap-style:square;v-text-anchor:top" o:gfxdata="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" filled="f" stroked="f">
+                <v:shape id="docshape35" o:spid="_x0000_s1038" type="#_x0000_t202" style="position:absolute;left:16986;top:1626;width:1440;height:271;visibility:visible;mso-wrap-style:square;v-text-anchor:top" o:gfxdata="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" filled="f" stroked="f">
                   <v:path arrowok="t"/>
                   <v:textbox inset="0,0,0,0">
                     <w:txbxContent>
@@ -8234,7 +8240,7 @@
                     </w:txbxContent>
                   </v:textbox>
                 </v:shape>
-                <v:shape id="docshape36" o:spid="_x0000_s1039" type="#_x0000_t202" style="position:absolute;left:2555;top:2190;width:645;height:372;visibility:visible;mso-wrap-style:square;v-text-anchor:top" o:gfxdata="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" filled="f" stroked="f">
+                <v:shape id="docshape36" o:spid="_x0000_s1039" type="#_x0000_t202" style="position:absolute;left:2555;top:2190;width:645;height:372;visibility:visible;mso-wrap-style:square;v-text-anchor:top" o:gfxdata="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" filled="f" stroked="f">
                   <v:path arrowok="t"/>
                   <v:textbox inset="0,0,0,0">
                     <w:txbxContent>
@@ -8257,7 +8263,7 @@
                     </w:txbxContent>
                   </v:textbox>
                 </v:shape>
-                <v:shape id="docshape37" o:spid="_x0000_s1040" type="#_x0000_t202" style="position:absolute;left:5526;top:2190;width:653;height:372;visibility:visible;mso-wrap-style:square;v-text-anchor:top" o:gfxdata="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" filled="f" stroked="f">
+                <v:shape id="docshape37" o:spid="_x0000_s1040" type="#_x0000_t202" style="position:absolute;left:5526;top:2190;width:653;height:372;visibility:visible;mso-wrap-style:square;v-text-anchor:top" o:gfxdata="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" filled="f" stroked="f">
                   <v:path arrowok="t"/>
                   <v:textbox inset="0,0,0,0">
                     <w:txbxContent>
@@ -8280,7 +8286,7 @@
                     </w:txbxContent>
                   </v:textbox>
                 </v:shape>
-                <v:shape id="docshape38" o:spid="_x0000_s1041" type="#_x0000_t202" style="position:absolute;left:8049;top:2198;width:1015;height:473;visibility:visible;mso-wrap-style:square;v-text-anchor:top" o:gfxdata="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" filled="f" stroked="f">
+                <v:shape id="docshape38" o:spid="_x0000_s1041" type="#_x0000_t202" style="position:absolute;left:8049;top:2198;width:1015;height:473;visibility:visible;mso-wrap-style:square;v-text-anchor:top" o:gfxdata="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" filled="f" stroked="f">
                   <v:path arrowok="t"/>
                   <v:textbox inset="0,0,0,0">
                     <w:txbxContent>
@@ -8302,7 +8308,7 @@
                     </w:txbxContent>
                   </v:textbox>
                 </v:shape>
-                <v:shape id="docshape39" o:spid="_x0000_s1042" type="#_x0000_t202" style="position:absolute;left:11456;top:2259;width:662;height:372;visibility:visible;mso-wrap-style:square;v-text-anchor:top" o:gfxdata="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" filled="f" stroked="f">
+                <v:shape id="docshape39" o:spid="_x0000_s1042" type="#_x0000_t202" style="position:absolute;left:11456;top:2259;width:662;height:372;visibility:visible;mso-wrap-style:square;v-text-anchor:top" o:gfxdata="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" filled="f" stroked="f">
                   <v:path arrowok="t"/>
                   <v:textbox inset="0,0,0,0">
                     <w:txbxContent>
@@ -8324,7 +8330,7 @@
                     </w:txbxContent>
                   </v:textbox>
                 </v:shape>
-                <v:shape id="docshape40" o:spid="_x0000_s1043" type="#_x0000_t202" style="position:absolute;left:14336;top:2210;width:671;height:372;visibility:visible;mso-wrap-style:square;v-text-anchor:top" o:gfxdata="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" filled="f" stroked="f">
+                <v:shape id="docshape40" o:spid="_x0000_s1043" type="#_x0000_t202" style="position:absolute;left:14336;top:2210;width:671;height:372;visibility:visible;mso-wrap-style:square;v-text-anchor:top" o:gfxdata="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" filled="f" stroked="f">
                   <v:path arrowok="t"/>
                   <v:textbox inset="0,0,0,0">
                     <w:txbxContent>
@@ -8346,7 +8352,7 @@
                     </w:txbxContent>
                   </v:textbox>
                 </v:shape>
-                <v:shape id="docshape41" o:spid="_x0000_s1044" type="#_x0000_t202" style="position:absolute;left:11045;top:9202;width:1391;height:372;visibility:visible;mso-wrap-style:square;v-text-anchor:top" o:gfxdata="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" filled="f" stroked="f">
+                <v:shape id="docshape41" o:spid="_x0000_s1044" type="#_x0000_t202" style="position:absolute;left:11045;top:9202;width:1391;height:372;visibility:visible;mso-wrap-style:square;v-text-anchor:top" o:gfxdata="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" filled="f" stroked="f">
                   <v:path arrowok="t"/>
                   <v:textbox inset="0,0,0,0">
                     <w:txbxContent>
@@ -8369,7 +8375,7 @@
                     </w:txbxContent>
                   </v:textbox>
                 </v:shape>
-                <v:shape id="docshape42" o:spid="_x0000_s1045" type="#_x0000_t202" style="position:absolute;left:8128;top:13278;width:1218;height:541;visibility:visible;mso-wrap-style:square;v-text-anchor:top" o:gfxdata="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" filled="f" stroked="f">
+                <v:shape id="docshape42" o:spid="_x0000_s1045" type="#_x0000_t202" style="position:absolute;left:8128;top:13278;width:1218;height:541;visibility:visible;mso-wrap-style:square;v-text-anchor:top" o:gfxdata="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" filled="f" stroked="f">
                   <v:path arrowok="t"/>
                   <v:textbox inset="0,0,0,0">
                     <w:txbxContent>
@@ -14895,6 +14901,7 @@
         </w:rPr>
         <w:t xml:space="preserve"> </w:t>
       </w:r>
+      <w:proofErr w:type="gramStart"/>
       <w:r>
         <w:rPr>
           <w:rFonts w:ascii="Lucida Sans Unicode"/>
@@ -14903,6 +14910,7 @@
         </w:rPr>
         <w:t>text</w:t>
       </w:r>
+      <w:proofErr w:type="gramEnd"/>
     </w:p>
     <w:p>
       <w:pPr>
@@ -14976,7 +14984,7 @@
                           </pic:cNvPicPr>
                         </pic:nvPicPr>
                         <pic:blipFill>
-                          <a:blip r:embed="rId5">
+                          <a:blip r:embed="rId6">
                             <a:extLst>
                               <a:ext uri="{28A0092B-C50C-407E-A947-70E740481C1C}">
                                 <a14:useLocalDpi xmlns:a14="http://schemas.microsoft.com/office/drawing/2010/main" val="0"/>
@@ -15804,7 +15812,7 @@
           </mc:Choice>
           <mc:Fallback>
             <w:pict>
-              <v:group w14:anchorId="1BBABB24" id="docshapegroup66" o:spid="_x0000_s1046" style="width:757.9pt;height:689.35pt;mso-position-horizontal-relative:char;mso-position-vertical-relative:line" coordsize="15158,13787" o:gfxdata="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">
+              <v:group w14:anchorId="1BBABB24" id="docshapegroup66" o:spid="_x0000_s1046" style="width:757.9pt;height:689.35pt;mso-position-horizontal-relative:char;mso-position-vertical-relative:line" coordsize="15158,13787" o:gfxdata="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">
                 <v:shapetype id="_x0000_t75" coordsize="21600,21600" o:spt="75" o:preferrelative="t" path="m@4@5l@4@11@9@11@9@5xe" filled="f" stroked="f">
                   <v:stroke joinstyle="miter"/>
                   <v:formulas>
@@ -15824,30 +15832,30 @@
                   <v:path o:extrusionok="f" gradientshapeok="t" o:connecttype="rect"/>
                   <o:lock v:ext="edit" aspectratio="t"/>
                 </v:shapetype>
-                <v:shape id="docshape67" o:spid="_x0000_s1047" type="#_x0000_t75" style="position:absolute;left:21;top:46;width:15044;height:11952;visibility:visible;mso-wrap-style:square" o:gfxdata="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">
-                  <v:imagedata r:id="rId6" o:title=""/>
+                <v:shape id="docshape67" o:spid="_x0000_s1047" type="#_x0000_t75" style="position:absolute;left:21;top:46;width:15044;height:11952;visibility:visible;mso-wrap-style:square" o:gfxdata="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">
+                  <v:imagedata r:id="rId7" o:title=""/>
                   <v:path arrowok="t"/>
                   <o:lock v:ext="edit" aspectratio="f"/>
                 </v:shape>
-                <v:shape id="docshape68" o:spid="_x0000_s1048" style="position:absolute;left:382;top:138;width:765;height:726;visibility:visible;mso-wrap-style:square;v-text-anchor:top" coordsize="765,726" o:gfxdata="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" path="m293,725r-189,l99,720r,-360l8,360,4,357,,348r2,-5l379,r7,l418,29r-35,l44,336r73,l123,342r,359l298,701r,19l293,725xm667,701r-24,l643,342r5,-6l722,336,383,29r35,l764,343r1,5l762,357r-5,3l667,360r,341xm298,701r-24,l274,454r6,-5l491,449r5,5l496,473r-198,l298,701xm662,725r-185,l472,720r,-247l496,473r,228l667,701r,19l662,725xe" fillcolor="black" stroked="f">
+                <v:shape id="docshape68" o:spid="_x0000_s1048" style="position:absolute;left:382;top:138;width:765;height:726;visibility:visible;mso-wrap-style:square;v-text-anchor:top" coordsize="765,726" o:gfxdata="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" path="m293,725r-189,l99,720r,-360l8,360,4,357,,348r2,-5l379,r7,l418,29r-35,l44,336r73,l123,342r,359l298,701r,19l293,725xm667,701r-24,l643,342r5,-6l722,336,383,29r35,l764,343r1,5l762,357r-5,3l667,360r,341xm298,701r-24,l274,454r6,-5l491,449r5,5l496,473r-198,l298,701xm662,725r-185,l472,720r,-247l496,473r,228l667,701r,19l662,725xe" fillcolor="black" stroked="f">
                   <v:path arrowok="t" o:connecttype="custom" o:connectlocs="293,864;104,864;99,859;99,499;8,499;4,496;0,487;2,482;379,139;386,139;418,168;383,168;44,475;117,475;123,481;123,840;298,840;298,859;293,864;667,840;643,840;643,481;648,475;722,475;383,168;418,168;764,482;765,487;762,496;757,499;667,499;667,840;298,840;274,840;274,593;280,588;491,588;496,593;496,612;298,612;298,840;662,864;477,864;472,859;472,612;496,612;496,840;667,840;667,859;662,864" o:connectangles="0,0,0,0,0,0,0,0,0,0,0,0,0,0,0,0,0,0,0,0,0,0,0,0,0,0,0,0,0,0,0,0,0,0,0,0,0,0,0,0,0,0,0,0,0,0,0,0,0,0"/>
                 </v:shape>
-                <v:line id="Line 12" o:spid="_x0000_s1049" style="position:absolute;visibility:visible;mso-wrap-style:square" from="92,11996" to="15065,11996" o:connectortype="straight" o:gfxdata="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" strokeweight="1.62881mm">
+                <v:line id="Line 12" o:spid="_x0000_s1049" style="position:absolute;visibility:visible;mso-wrap-style:square" from="92,11996" to="15065,11996" o:connectortype="straight" o:gfxdata="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" strokeweight="1.62881mm">
                   <o:lock v:ext="edit" shapetype="f"/>
                 </v:line>
-                <v:line id="Line 11" o:spid="_x0000_s1050" style="position:absolute;visibility:visible;mso-wrap-style:square" from="92,13694" to="15065,13740" o:connectortype="straight" o:gfxdata="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" strokeweight="1.62881mm">
+                <v:line id="Line 11" o:spid="_x0000_s1050" style="position:absolute;visibility:visible;mso-wrap-style:square" from="92,13694" to="15065,13740" o:connectortype="straight" o:gfxdata="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" strokeweight="1.62881mm">
                   <o:lock v:ext="edit" shapetype="f"/>
                 </v:line>
-                <v:line id="Line 10" o:spid="_x0000_s1051" style="position:absolute;visibility:visible;mso-wrap-style:square" from="46,13694" to="46,13694" o:connectortype="straight" o:gfxdata="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" strokeweight="1.6295mm">
+                <v:line id="Line 10" o:spid="_x0000_s1051" style="position:absolute;visibility:visible;mso-wrap-style:square" from="46,13694" to="46,13694" o:connectortype="straight" o:gfxdata="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" strokeweight="1.6295mm">
                   <o:lock v:ext="edit" shapetype="f"/>
                 </v:line>
-                <v:line id="Line 9" o:spid="_x0000_s1052" style="position:absolute;visibility:visible;mso-wrap-style:square" from="92,46" to="15065,92" o:connectortype="straight" o:gfxdata="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" strokeweight="1.62881mm">
+                <v:line id="Line 9" o:spid="_x0000_s1052" style="position:absolute;visibility:visible;mso-wrap-style:square" from="92,46" to="15065,92" o:connectortype="straight" o:gfxdata="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" strokeweight="1.62881mm">
                   <o:lock v:ext="edit" shapetype="f"/>
                 </v:line>
-                <v:line id="Line 8" o:spid="_x0000_s1053" style="position:absolute;visibility:visible;mso-wrap-style:square" from="15111,13786" to="15111,13786" o:connectortype="straight" o:gfxdata="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" strokeweight="1.6295mm">
+                <v:line id="Line 8" o:spid="_x0000_s1053" style="position:absolute;visibility:visible;mso-wrap-style:square" from="15111,13786" to="15111,13786" o:connectortype="straight" o:gfxdata="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" strokeweight="1.6295mm">
                   <o:lock v:ext="edit" shapetype="f"/>
                 </v:line>
-                <v:shape id="docshape69" o:spid="_x0000_s1054" type="#_x0000_t202" style="position:absolute;left:865;top:12703;width:1166;height:509;visibility:visible;mso-wrap-style:square;v-text-anchor:top" o:gfxdata="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" filled="f" stroked="f">
+                <v:shape id="docshape69" o:spid="_x0000_s1054" type="#_x0000_t202" style="position:absolute;left:865;top:12703;width:1166;height:509;visibility:visible;mso-wrap-style:square;v-text-anchor:top" o:gfxdata="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" filled="f" stroked="f">
                   <v:path arrowok="t"/>
                   <v:textbox inset="0,0,0,0">
                     <w:txbxContent>
@@ -16226,7 +16234,25 @@
           <w:sz w:val="40"/>
           <w:szCs w:val="144"/>
         </w:rPr>
-        <w:t>this page do use a table to structure the content</w:t>
+        <w:t xml:space="preserve">this page </w:t>
+      </w:r>
+      <w:proofErr w:type="gramStart"/>
+      <w:r>
+        <w:rPr>
+          <w:rFonts w:ascii="Sabon Next LT" w:hAnsi="Sabon Next LT" w:cs="Sabon Next LT"/>
+          <w:sz w:val="40"/>
+          <w:szCs w:val="144"/>
+        </w:rPr>
+        <w:t>do</w:t>
+      </w:r>
+      <w:proofErr w:type="gramEnd"/>
+      <w:r>
+        <w:rPr>
+          <w:rFonts w:ascii="Sabon Next LT" w:hAnsi="Sabon Next LT" w:cs="Sabon Next LT"/>
+          <w:sz w:val="40"/>
+          <w:szCs w:val="144"/>
+        </w:rPr>
+        <w:t xml:space="preserve"> use a table to structure the content</w:t>
       </w:r>
     </w:p>
     <w:p>
@@ -17019,7 +17045,7 @@
                     <pic:cNvPicPr/>
                   </pic:nvPicPr>
                   <pic:blipFill>
-                    <a:blip r:embed="rId7">
+                    <a:blip r:embed="rId8">
                       <a:extLst>
                         <a:ext uri="{28A0092B-C50C-407E-A947-70E740481C1C}">
                           <a14:useLocalDpi xmlns:a14="http://schemas.microsoft.com/office/drawing/2010/main" val="0"/>
@@ -17084,57 +17110,6 @@
                 <pic:pic xmlns:pic="http://schemas.openxmlformats.org/drawingml/2006/picture">
                   <pic:nvPicPr>
                     <pic:cNvPr id="25" name="Picture 25" descr="Graphical user interface, text, application, email&#10;&#10;Description automatically generated"/>
-                    <pic:cNvPicPr/>
-                  </pic:nvPicPr>
-                  <pic:blipFill>
-                    <a:blip r:embed="rId8" cstate="print">
-                      <a:extLst>
-                        <a:ext uri="{28A0092B-C50C-407E-A947-70E740481C1C}">
-                          <a14:useLocalDpi xmlns:a14="http://schemas.microsoft.com/office/drawing/2010/main" val="0"/>
-                        </a:ext>
-                      </a:extLst>
-                    </a:blip>
-                    <a:stretch>
-                      <a:fillRect/>
-                    </a:stretch>
-                  </pic:blipFill>
-                  <pic:spPr>
-                    <a:xfrm>
-                      <a:off x="0" y="0"/>
-                      <a:ext cx="5943600" cy="3714750"/>
-                    </a:xfrm>
-                    <a:prstGeom prst="rect">
-                      <a:avLst/>
-                    </a:prstGeom>
-                  </pic:spPr>
-                </pic:pic>
-              </a:graphicData>
-            </a:graphic>
-          </wp:inline>
-        </w:drawing>
-      </w:r>
-    </w:p>
-    <w:p/>
-    <w:p/>
-    <w:p/>
-    <w:p>
-      <w:r>
-        <w:rPr>
-          <w:noProof/>
-        </w:rPr>
-        <w:drawing>
-          <wp:inline distT="0" distB="0" distL="0" distR="0" wp14:anchorId="49FF4752" wp14:editId="615FF18C">
-            <wp:extent cx="5943600" cy="3714750"/>
-            <wp:effectExtent l="0" t="0" r="0" b="6350"/>
-            <wp:docPr id="119" name="Picture 119" descr="Graphical user interface, text, application&#10;&#10;Description automatically generated"/>
-            <wp:cNvGraphicFramePr>
-              <a:graphicFrameLocks xmlns:a="http://schemas.openxmlformats.org/drawingml/2006/main" noChangeAspect="1"/>
-            </wp:cNvGraphicFramePr>
-            <a:graphic xmlns:a="http://schemas.openxmlformats.org/drawingml/2006/main">
-              <a:graphicData uri="http://schemas.openxmlformats.org/drawingml/2006/picture">
-                <pic:pic xmlns:pic="http://schemas.openxmlformats.org/drawingml/2006/picture">
-                  <pic:nvPicPr>
-                    <pic:cNvPr id="119" name="Picture 119" descr="Graphical user interface, text, application&#10;&#10;Description automatically generated"/>
                     <pic:cNvPicPr/>
                   </pic:nvPicPr>
                   <pic:blipFill>
@@ -17167,21 +17142,6 @@
     </w:p>
     <w:p/>
     <w:p/>
-    <w:p>
-      <w:pPr>
-        <w:rPr>
-          <w:sz w:val="36"/>
-          <w:szCs w:val="36"/>
-        </w:rPr>
-      </w:pPr>
-      <w:r>
-        <w:rPr>
-          <w:sz w:val="36"/>
-          <w:szCs w:val="36"/>
-        </w:rPr>
-        <w:t>techUsedStyle.css</w:t>
-      </w:r>
-    </w:p>
     <w:p/>
     <w:p>
       <w:r>
@@ -17189,10 +17149,10 @@
           <w:noProof/>
         </w:rPr>
         <w:drawing>
-          <wp:inline distT="0" distB="0" distL="0" distR="0" wp14:anchorId="76EC2F07" wp14:editId="5DD5169A">
+          <wp:inline distT="0" distB="0" distL="0" distR="0" wp14:anchorId="49FF4752" wp14:editId="615FF18C">
             <wp:extent cx="5943600" cy="3714750"/>
             <wp:effectExtent l="0" t="0" r="0" b="6350"/>
-            <wp:docPr id="120" name="Picture 120"/>
+            <wp:docPr id="119" name="Picture 119" descr="Graphical user interface, text, application&#10;&#10;Description automatically generated"/>
             <wp:cNvGraphicFramePr>
               <a:graphicFrameLocks xmlns:a="http://schemas.openxmlformats.org/drawingml/2006/main" noChangeAspect="1"/>
             </wp:cNvGraphicFramePr>
@@ -17200,7 +17160,7 @@
               <a:graphicData uri="http://schemas.openxmlformats.org/drawingml/2006/picture">
                 <pic:pic xmlns:pic="http://schemas.openxmlformats.org/drawingml/2006/picture">
                   <pic:nvPicPr>
-                    <pic:cNvPr id="27" name="Picture 27"/>
+                    <pic:cNvPr id="119" name="Picture 119" descr="Graphical user interface, text, application&#10;&#10;Description automatically generated"/>
                     <pic:cNvPicPr/>
                   </pic:nvPicPr>
                   <pic:blipFill>
@@ -17234,15 +17194,31 @@
     <w:p/>
     <w:p/>
     <w:p>
+      <w:pPr>
+        <w:rPr>
+          <w:sz w:val="36"/>
+          <w:szCs w:val="36"/>
+        </w:rPr>
+      </w:pPr>
       <w:r>
         <w:rPr>
+          <w:sz w:val="36"/>
+          <w:szCs w:val="36"/>
+        </w:rPr>
+        <w:t>techUsedStyle.css</w:t>
+      </w:r>
+    </w:p>
+    <w:p/>
+    <w:p>
+      <w:r>
+        <w:rPr>
           <w:noProof/>
         </w:rPr>
         <w:drawing>
-          <wp:inline distT="0" distB="0" distL="0" distR="0" wp14:anchorId="522C01F6" wp14:editId="7D54109B">
+          <wp:inline distT="0" distB="0" distL="0" distR="0" wp14:anchorId="76EC2F07" wp14:editId="5DD5169A">
             <wp:extent cx="5943600" cy="3714750"/>
             <wp:effectExtent l="0" t="0" r="0" b="6350"/>
-            <wp:docPr id="121" name="Picture 121"/>
+            <wp:docPr id="120" name="Picture 120"/>
             <wp:cNvGraphicFramePr>
               <a:graphicFrameLocks xmlns:a="http://schemas.openxmlformats.org/drawingml/2006/main" noChangeAspect="1"/>
             </wp:cNvGraphicFramePr>
@@ -17250,7 +17226,7 @@
               <a:graphicData uri="http://schemas.openxmlformats.org/drawingml/2006/picture">
                 <pic:pic xmlns:pic="http://schemas.openxmlformats.org/drawingml/2006/picture">
                   <pic:nvPicPr>
-                    <pic:cNvPr id="28" name="Picture 28"/>
+                    <pic:cNvPr id="27" name="Picture 27"/>
                     <pic:cNvPicPr/>
                   </pic:nvPicPr>
                   <pic:blipFill>
@@ -17284,31 +17260,15 @@
     <w:p/>
     <w:p/>
     <w:p>
-      <w:pPr>
-        <w:rPr>
-          <w:sz w:val="36"/>
-          <w:szCs w:val="36"/>
-        </w:rPr>
-      </w:pPr>
       <w:r>
         <w:rPr>
-          <w:sz w:val="36"/>
-          <w:szCs w:val="36"/>
-        </w:rPr>
-        <w:t>styleindex.css</w:t>
-      </w:r>
-    </w:p>
-    <w:p/>
-    <w:p>
-      <w:r>
-        <w:rPr>
           <w:noProof/>
         </w:rPr>
         <w:drawing>
-          <wp:inline distT="0" distB="0" distL="0" distR="0" wp14:anchorId="5C743529" wp14:editId="71285F20">
+          <wp:inline distT="0" distB="0" distL="0" distR="0" wp14:anchorId="522C01F6" wp14:editId="7D54109B">
             <wp:extent cx="5943600" cy="3714750"/>
             <wp:effectExtent l="0" t="0" r="0" b="6350"/>
-            <wp:docPr id="122" name="Picture 122" descr="Graphical user interface, text, application, email&#10;&#10;Description automatically generated"/>
+            <wp:docPr id="121" name="Picture 121"/>
             <wp:cNvGraphicFramePr>
               <a:graphicFrameLocks xmlns:a="http://schemas.openxmlformats.org/drawingml/2006/main" noChangeAspect="1"/>
             </wp:cNvGraphicFramePr>
@@ -17316,56 +17276,7 @@
               <a:graphicData uri="http://schemas.openxmlformats.org/drawingml/2006/picture">
                 <pic:pic xmlns:pic="http://schemas.openxmlformats.org/drawingml/2006/picture">
                   <pic:nvPicPr>
-                    <pic:cNvPr id="29" name="Picture 29" descr="Graphical user interface, text, application, email&#10;&#10;Description automatically generated"/>
-                    <pic:cNvPicPr/>
-                  </pic:nvPicPr>
-                  <pic:blipFill>
-                    <a:blip r:embed="rId10" cstate="print">
-                      <a:extLst>
-                        <a:ext uri="{28A0092B-C50C-407E-A947-70E740481C1C}">
-                          <a14:useLocalDpi xmlns:a14="http://schemas.microsoft.com/office/drawing/2010/main" val="0"/>
-                        </a:ext>
-                      </a:extLst>
-                    </a:blip>
-                    <a:stretch>
-                      <a:fillRect/>
-                    </a:stretch>
-                  </pic:blipFill>
-                  <pic:spPr>
-                    <a:xfrm>
-                      <a:off x="0" y="0"/>
-                      <a:ext cx="5943600" cy="3714750"/>
-                    </a:xfrm>
-                    <a:prstGeom prst="rect">
-                      <a:avLst/>
-                    </a:prstGeom>
-                  </pic:spPr>
-                </pic:pic>
-              </a:graphicData>
-            </a:graphic>
-          </wp:inline>
-        </w:drawing>
-      </w:r>
-    </w:p>
-    <w:p/>
-    <w:p>
-      <w:r>
-        <w:rPr>
-          <w:noProof/>
-        </w:rPr>
-        <w:drawing>
-          <wp:inline distT="0" distB="0" distL="0" distR="0" wp14:anchorId="52CD59D7" wp14:editId="2AFC7542">
-            <wp:extent cx="5943600" cy="3714750"/>
-            <wp:effectExtent l="0" t="0" r="0" b="6350"/>
-            <wp:docPr id="123" name="Picture 123" descr="Graphical user interface, application&#10;&#10;Description automatically generated"/>
-            <wp:cNvGraphicFramePr>
-              <a:graphicFrameLocks xmlns:a="http://schemas.openxmlformats.org/drawingml/2006/main" noChangeAspect="1"/>
-            </wp:cNvGraphicFramePr>
-            <a:graphic xmlns:a="http://schemas.openxmlformats.org/drawingml/2006/main">
-              <a:graphicData uri="http://schemas.openxmlformats.org/drawingml/2006/picture">
-                <pic:pic xmlns:pic="http://schemas.openxmlformats.org/drawingml/2006/picture">
-                  <pic:nvPicPr>
-                    <pic:cNvPr id="30" name="Picture 30" descr="Graphical user interface, application&#10;&#10;Description automatically generated"/>
+                    <pic:cNvPr id="28" name="Picture 28"/>
                     <pic:cNvPicPr/>
                   </pic:nvPicPr>
                   <pic:blipFill>
@@ -17398,33 +17309,32 @@
     </w:p>
     <w:p/>
     <w:p/>
-    <w:p/>
+    <w:p>
+      <w:pPr>
+        <w:rPr>
+          <w:sz w:val="36"/>
+          <w:szCs w:val="36"/>
+        </w:rPr>
+      </w:pPr>
+      <w:r>
+        <w:rPr>
+          <w:sz w:val="36"/>
+          <w:szCs w:val="36"/>
+        </w:rPr>
+        <w:t>styleindex.css</w:t>
+      </w:r>
+    </w:p>
     <w:p/>
     <w:p>
-      <w:pPr>
-        <w:rPr>
-          <w:sz w:val="36"/>
-          <w:szCs w:val="36"/>
-        </w:rPr>
-      </w:pPr>
       <w:r>
         <w:rPr>
-          <w:sz w:val="36"/>
-          <w:szCs w:val="36"/>
-        </w:rPr>
-        <w:t>categories.css</w:t>
-      </w:r>
-    </w:p>
-    <w:p>
-      <w:r>
-        <w:rPr>
           <w:noProof/>
         </w:rPr>
         <w:drawing>
-          <wp:inline distT="0" distB="0" distL="0" distR="0" wp14:anchorId="1FFD97E3" wp14:editId="5EB8A299">
+          <wp:inline distT="0" distB="0" distL="0" distR="0" wp14:anchorId="5C743529" wp14:editId="71285F20">
             <wp:extent cx="5943600" cy="3714750"/>
             <wp:effectExtent l="0" t="0" r="0" b="6350"/>
-            <wp:docPr id="124" name="Picture 124" descr="Graphical user interface, text, application, email&#10;&#10;Description automatically generated"/>
+            <wp:docPr id="122" name="Picture 122" descr="Graphical user interface, text, application, email&#10;&#10;Description automatically generated"/>
             <wp:cNvGraphicFramePr>
               <a:graphicFrameLocks xmlns:a="http://schemas.openxmlformats.org/drawingml/2006/main" noChangeAspect="1"/>
             </wp:cNvGraphicFramePr>
@@ -17432,11 +17342,11 @@
               <a:graphicData uri="http://schemas.openxmlformats.org/drawingml/2006/picture">
                 <pic:pic xmlns:pic="http://schemas.openxmlformats.org/drawingml/2006/picture">
                   <pic:nvPicPr>
-                    <pic:cNvPr id="31" name="Picture 31" descr="Graphical user interface, text, application, email&#10;&#10;Description automatically generated"/>
+                    <pic:cNvPr id="29" name="Picture 29" descr="Graphical user interface, text, application, email&#10;&#10;Description automatically generated"/>
                     <pic:cNvPicPr/>
                   </pic:nvPicPr>
                   <pic:blipFill>
-                    <a:blip r:embed="rId10" cstate="print">
+                    <a:blip r:embed="rId11" cstate="print">
                       <a:extLst>
                         <a:ext uri="{28A0092B-C50C-407E-A947-70E740481C1C}">
                           <a14:useLocalDpi xmlns:a14="http://schemas.microsoft.com/office/drawing/2010/main" val="0"/>
@@ -17464,17 +17374,16 @@
       </w:r>
     </w:p>
     <w:p/>
-    <w:p/>
     <w:p>
       <w:r>
         <w:rPr>
           <w:noProof/>
         </w:rPr>
         <w:drawing>
-          <wp:inline distT="0" distB="0" distL="0" distR="0" wp14:anchorId="65B70D1D" wp14:editId="3A7EED66">
+          <wp:inline distT="0" distB="0" distL="0" distR="0" wp14:anchorId="52CD59D7" wp14:editId="2AFC7542">
             <wp:extent cx="5943600" cy="3714750"/>
             <wp:effectExtent l="0" t="0" r="0" b="6350"/>
-            <wp:docPr id="125" name="Picture 125" descr="Graphical user interface, text, application&#10;&#10;Description automatically generated"/>
+            <wp:docPr id="123" name="Picture 123" descr="Graphical user interface, application&#10;&#10;Description automatically generated"/>
             <wp:cNvGraphicFramePr>
               <a:graphicFrameLocks xmlns:a="http://schemas.openxmlformats.org/drawingml/2006/main" noChangeAspect="1"/>
             </wp:cNvGraphicFramePr>
@@ -17482,7 +17391,7 @@
               <a:graphicData uri="http://schemas.openxmlformats.org/drawingml/2006/picture">
                 <pic:pic xmlns:pic="http://schemas.openxmlformats.org/drawingml/2006/picture">
                   <pic:nvPicPr>
-                    <pic:cNvPr id="32" name="Picture 32" descr="Graphical user interface, text, application&#10;&#10;Description automatically generated"/>
+                    <pic:cNvPr id="30" name="Picture 30" descr="Graphical user interface, application&#10;&#10;Description automatically generated"/>
                     <pic:cNvPicPr/>
                   </pic:nvPicPr>
                   <pic:blipFill>
@@ -17515,6 +17424,8 @@
     </w:p>
     <w:p/>
     <w:p/>
+    <w:p/>
+    <w:p/>
     <w:p>
       <w:pPr>
         <w:rPr>
@@ -17527,20 +17438,19 @@
           <w:sz w:val="36"/>
           <w:szCs w:val="36"/>
         </w:rPr>
-        <w:t>aboutUsStyle.css</w:t>
+        <w:t>categories.css</w:t>
       </w:r>
     </w:p>
-    <w:p/>
     <w:p>
       <w:r>
         <w:rPr>
           <w:noProof/>
         </w:rPr>
         <w:drawing>
-          <wp:inline distT="0" distB="0" distL="0" distR="0" wp14:anchorId="20637781" wp14:editId="22EC4E0E">
+          <wp:inline distT="0" distB="0" distL="0" distR="0" wp14:anchorId="1FFD97E3" wp14:editId="5EB8A299">
             <wp:extent cx="5943600" cy="3714750"/>
             <wp:effectExtent l="0" t="0" r="0" b="6350"/>
-            <wp:docPr id="126" name="Picture 126" descr="Graphical user interface, text, application, email&#10;&#10;Description automatically generated"/>
+            <wp:docPr id="124" name="Picture 124" descr="Graphical user interface, text, application, email&#10;&#10;Description automatically generated"/>
             <wp:cNvGraphicFramePr>
               <a:graphicFrameLocks xmlns:a="http://schemas.openxmlformats.org/drawingml/2006/main" noChangeAspect="1"/>
             </wp:cNvGraphicFramePr>
@@ -17548,11 +17458,11 @@
               <a:graphicData uri="http://schemas.openxmlformats.org/drawingml/2006/picture">
                 <pic:pic xmlns:pic="http://schemas.openxmlformats.org/drawingml/2006/picture">
                   <pic:nvPicPr>
-                    <pic:cNvPr id="37" name="Picture 37" descr="Graphical user interface, text, application, email&#10;&#10;Description automatically generated"/>
+                    <pic:cNvPr id="31" name="Picture 31" descr="Graphical user interface, text, application, email&#10;&#10;Description automatically generated"/>
                     <pic:cNvPicPr/>
                   </pic:nvPicPr>
                   <pic:blipFill>
-                    <a:blip r:embed="rId10" cstate="print">
+                    <a:blip r:embed="rId11" cstate="print">
                       <a:extLst>
                         <a:ext uri="{28A0092B-C50C-407E-A947-70E740481C1C}">
                           <a14:useLocalDpi xmlns:a14="http://schemas.microsoft.com/office/drawing/2010/main" val="0"/>
@@ -17580,16 +17490,17 @@
       </w:r>
     </w:p>
     <w:p/>
+    <w:p/>
     <w:p>
       <w:r>
         <w:rPr>
           <w:noProof/>
         </w:rPr>
         <w:drawing>
-          <wp:inline distT="0" distB="0" distL="0" distR="0" wp14:anchorId="1C66A1D5" wp14:editId="285B248D">
+          <wp:inline distT="0" distB="0" distL="0" distR="0" wp14:anchorId="65B70D1D" wp14:editId="3A7EED66">
             <wp:extent cx="5943600" cy="3714750"/>
             <wp:effectExtent l="0" t="0" r="0" b="6350"/>
-            <wp:docPr id="127" name="Picture 127" descr="Graphical user interface, application, Teams&#10;&#10;Description automatically generated"/>
+            <wp:docPr id="125" name="Picture 125" descr="Graphical user interface, text, application&#10;&#10;Description automatically generated"/>
             <wp:cNvGraphicFramePr>
               <a:graphicFrameLocks xmlns:a="http://schemas.openxmlformats.org/drawingml/2006/main" noChangeAspect="1"/>
             </wp:cNvGraphicFramePr>
@@ -17597,7 +17508,7 @@
               <a:graphicData uri="http://schemas.openxmlformats.org/drawingml/2006/picture">
                 <pic:pic xmlns:pic="http://schemas.openxmlformats.org/drawingml/2006/picture">
                   <pic:nvPicPr>
-                    <pic:cNvPr id="127" name="Picture 127" descr="Graphical user interface, application, Teams&#10;&#10;Description automatically generated"/>
+                    <pic:cNvPr id="32" name="Picture 32" descr="Graphical user interface, text, application&#10;&#10;Description automatically generated"/>
                     <pic:cNvPicPr/>
                   </pic:nvPicPr>
                   <pic:blipFill>
@@ -17642,20 +17553,20 @@
           <w:sz w:val="36"/>
           <w:szCs w:val="36"/>
         </w:rPr>
-        <w:lastRenderedPageBreak/>
-        <w:t>Index.html</w:t>
+        <w:t>aboutUsStyle.css</w:t>
       </w:r>
     </w:p>
+    <w:p/>
     <w:p>
       <w:r>
         <w:rPr>
           <w:noProof/>
         </w:rPr>
         <w:drawing>
-          <wp:inline distT="0" distB="0" distL="0" distR="0" wp14:anchorId="6DA4C7CC" wp14:editId="6591DECF">
+          <wp:inline distT="0" distB="0" distL="0" distR="0" wp14:anchorId="20637781" wp14:editId="22EC4E0E">
             <wp:extent cx="5943600" cy="3714750"/>
             <wp:effectExtent l="0" t="0" r="0" b="6350"/>
-            <wp:docPr id="128" name="Picture 128" descr="Graphical user interface, text, application, email&#10;&#10;Description automatically generated"/>
+            <wp:docPr id="126" name="Picture 126" descr="Graphical user interface, text, application, email&#10;&#10;Description automatically generated"/>
             <wp:cNvGraphicFramePr>
               <a:graphicFrameLocks xmlns:a="http://schemas.openxmlformats.org/drawingml/2006/main" noChangeAspect="1"/>
             </wp:cNvGraphicFramePr>
@@ -17663,7 +17574,56 @@
               <a:graphicData uri="http://schemas.openxmlformats.org/drawingml/2006/picture">
                 <pic:pic xmlns:pic="http://schemas.openxmlformats.org/drawingml/2006/picture">
                   <pic:nvPicPr>
-                    <pic:cNvPr id="41" name="Picture 41" descr="Graphical user interface, text, application, email&#10;&#10;Description automatically generated"/>
+                    <pic:cNvPr id="37" name="Picture 37" descr="Graphical user interface, text, application, email&#10;&#10;Description automatically generated"/>
+                    <pic:cNvPicPr/>
+                  </pic:nvPicPr>
+                  <pic:blipFill>
+                    <a:blip r:embed="rId11" cstate="print">
+                      <a:extLst>
+                        <a:ext uri="{28A0092B-C50C-407E-A947-70E740481C1C}">
+                          <a14:useLocalDpi xmlns:a14="http://schemas.microsoft.com/office/drawing/2010/main" val="0"/>
+                        </a:ext>
+                      </a:extLst>
+                    </a:blip>
+                    <a:stretch>
+                      <a:fillRect/>
+                    </a:stretch>
+                  </pic:blipFill>
+                  <pic:spPr>
+                    <a:xfrm>
+                      <a:off x="0" y="0"/>
+                      <a:ext cx="5943600" cy="3714750"/>
+                    </a:xfrm>
+                    <a:prstGeom prst="rect">
+                      <a:avLst/>
+                    </a:prstGeom>
+                  </pic:spPr>
+                </pic:pic>
+              </a:graphicData>
+            </a:graphic>
+          </wp:inline>
+        </w:drawing>
+      </w:r>
+    </w:p>
+    <w:p/>
+    <w:p>
+      <w:r>
+        <w:rPr>
+          <w:noProof/>
+        </w:rPr>
+        <w:drawing>
+          <wp:inline distT="0" distB="0" distL="0" distR="0" wp14:anchorId="1C66A1D5" wp14:editId="285B248D">
+            <wp:extent cx="5943600" cy="3714750"/>
+            <wp:effectExtent l="0" t="0" r="0" b="6350"/>
+            <wp:docPr id="127" name="Picture 127" descr="Graphical user interface, application, Teams&#10;&#10;Description automatically generated"/>
+            <wp:cNvGraphicFramePr>
+              <a:graphicFrameLocks xmlns:a="http://schemas.openxmlformats.org/drawingml/2006/main" noChangeAspect="1"/>
+            </wp:cNvGraphicFramePr>
+            <a:graphic xmlns:a="http://schemas.openxmlformats.org/drawingml/2006/main">
+              <a:graphicData uri="http://schemas.openxmlformats.org/drawingml/2006/picture">
+                <pic:pic xmlns:pic="http://schemas.openxmlformats.org/drawingml/2006/picture">
+                  <pic:nvPicPr>
+                    <pic:cNvPr id="127" name="Picture 127" descr="Graphical user interface, application, Teams&#10;&#10;Description automatically generated"/>
                     <pic:cNvPicPr/>
                   </pic:nvPicPr>
                   <pic:blipFill>
@@ -17696,8 +17656,6 @@
     </w:p>
     <w:p/>
     <w:p/>
-    <w:p/>
-    <w:p/>
     <w:p>
       <w:pPr>
         <w:rPr>
@@ -17710,7 +17668,8 @@
           <w:sz w:val="36"/>
           <w:szCs w:val="36"/>
         </w:rPr>
-        <w:t>techUsed.html</w:t>
+        <w:lastRenderedPageBreak/>
+        <w:t>Index.html</w:t>
       </w:r>
     </w:p>
     <w:p>
@@ -17719,10 +17678,10 @@
           <w:noProof/>
         </w:rPr>
         <w:drawing>
-          <wp:inline distT="0" distB="0" distL="0" distR="0" wp14:anchorId="68EA1B86" wp14:editId="782EC1C9">
+          <wp:inline distT="0" distB="0" distL="0" distR="0" wp14:anchorId="6DA4C7CC" wp14:editId="6591DECF">
             <wp:extent cx="5943600" cy="3714750"/>
             <wp:effectExtent l="0" t="0" r="0" b="6350"/>
-            <wp:docPr id="129" name="Picture 129" descr="Graphical user interface, text, application, email&#10;&#10;Description automatically generated"/>
+            <wp:docPr id="128" name="Picture 128" descr="Graphical user interface, text, application, email&#10;&#10;Description automatically generated"/>
             <wp:cNvGraphicFramePr>
               <a:graphicFrameLocks xmlns:a="http://schemas.openxmlformats.org/drawingml/2006/main" noChangeAspect="1"/>
             </wp:cNvGraphicFramePr>
@@ -17730,7 +17689,7 @@
               <a:graphicData uri="http://schemas.openxmlformats.org/drawingml/2006/picture">
                 <pic:pic xmlns:pic="http://schemas.openxmlformats.org/drawingml/2006/picture">
                   <pic:nvPicPr>
-                    <pic:cNvPr id="42" name="Picture 42" descr="Graphical user interface, text, application, email&#10;&#10;Description automatically generated"/>
+                    <pic:cNvPr id="41" name="Picture 41" descr="Graphical user interface, text, application, email&#10;&#10;Description automatically generated"/>
                     <pic:cNvPicPr/>
                   </pic:nvPicPr>
                   <pic:blipFill>
@@ -17762,6 +17721,9 @@
       </w:r>
     </w:p>
     <w:p/>
+    <w:p/>
+    <w:p/>
+    <w:p/>
     <w:p>
       <w:pPr>
         <w:rPr>
@@ -17774,7 +17736,7 @@
           <w:sz w:val="36"/>
           <w:szCs w:val="36"/>
         </w:rPr>
-        <w:t>categories.html</w:t>
+        <w:t>techUsed.html</w:t>
       </w:r>
     </w:p>
     <w:p>
@@ -17783,10 +17745,10 @@
           <w:noProof/>
         </w:rPr>
         <w:drawing>
-          <wp:inline distT="0" distB="0" distL="0" distR="0" wp14:anchorId="23343990" wp14:editId="25911C69">
+          <wp:inline distT="0" distB="0" distL="0" distR="0" wp14:anchorId="68EA1B86" wp14:editId="782EC1C9">
             <wp:extent cx="5943600" cy="3714750"/>
             <wp:effectExtent l="0" t="0" r="0" b="6350"/>
-            <wp:docPr id="130" name="Picture 130" descr="Graphical user interface, text, application, email&#10;&#10;Description automatically generated"/>
+            <wp:docPr id="129" name="Picture 129" descr="Graphical user interface, text, application, email&#10;&#10;Description automatically generated"/>
             <wp:cNvGraphicFramePr>
               <a:graphicFrameLocks xmlns:a="http://schemas.openxmlformats.org/drawingml/2006/main" noChangeAspect="1"/>
             </wp:cNvGraphicFramePr>
@@ -17794,7 +17756,7 @@
               <a:graphicData uri="http://schemas.openxmlformats.org/drawingml/2006/picture">
                 <pic:pic xmlns:pic="http://schemas.openxmlformats.org/drawingml/2006/picture">
                   <pic:nvPicPr>
-                    <pic:cNvPr id="43" name="Picture 43" descr="Graphical user interface, text, application, email&#10;&#10;Description automatically generated"/>
+                    <pic:cNvPr id="42" name="Picture 42" descr="Graphical user interface, text, application, email&#10;&#10;Description automatically generated"/>
                     <pic:cNvPicPr/>
                   </pic:nvPicPr>
                   <pic:blipFill>
@@ -17826,7 +17788,6 @@
       </w:r>
     </w:p>
     <w:p/>
-    <w:p/>
     <w:p>
       <w:pPr>
         <w:rPr>
@@ -17839,7 +17800,7 @@
           <w:sz w:val="36"/>
           <w:szCs w:val="36"/>
         </w:rPr>
-        <w:t>aboutUs.html</w:t>
+        <w:t>categories.html</w:t>
       </w:r>
     </w:p>
     <w:p>
@@ -17848,10 +17809,10 @@
           <w:noProof/>
         </w:rPr>
         <w:drawing>
-          <wp:inline distT="0" distB="0" distL="0" distR="0" wp14:anchorId="64E0FE25" wp14:editId="2682C3EF">
+          <wp:inline distT="0" distB="0" distL="0" distR="0" wp14:anchorId="23343990" wp14:editId="25911C69">
             <wp:extent cx="5943600" cy="3714750"/>
             <wp:effectExtent l="0" t="0" r="0" b="6350"/>
-            <wp:docPr id="131" name="Picture 131" descr="Graphical user interface, text, application, email&#10;&#10;Description automatically generated"/>
+            <wp:docPr id="130" name="Picture 130" descr="Graphical user interface, text, application, email&#10;&#10;Description automatically generated"/>
             <wp:cNvGraphicFramePr>
               <a:graphicFrameLocks xmlns:a="http://schemas.openxmlformats.org/drawingml/2006/main" noChangeAspect="1"/>
             </wp:cNvGraphicFramePr>
@@ -17859,7 +17820,7 @@
               <a:graphicData uri="http://schemas.openxmlformats.org/drawingml/2006/picture">
                 <pic:pic xmlns:pic="http://schemas.openxmlformats.org/drawingml/2006/picture">
                   <pic:nvPicPr>
-                    <pic:cNvPr id="44" name="Picture 44" descr="Graphical user interface, text, application, email&#10;&#10;Description automatically generated"/>
+                    <pic:cNvPr id="43" name="Picture 43" descr="Graphical user interface, text, application, email&#10;&#10;Description automatically generated"/>
                     <pic:cNvPicPr/>
                   </pic:nvPicPr>
                   <pic:blipFill>
@@ -17892,13 +17853,1035 @@
     </w:p>
     <w:p/>
     <w:p/>
+    <w:p>
+      <w:pPr>
+        <w:rPr>
+          <w:sz w:val="36"/>
+          <w:szCs w:val="36"/>
+        </w:rPr>
+      </w:pPr>
+      <w:r>
+        <w:rPr>
+          <w:sz w:val="36"/>
+          <w:szCs w:val="36"/>
+        </w:rPr>
+        <w:t>aboutUs.html</w:t>
+      </w:r>
+    </w:p>
+    <w:p>
+      <w:r>
+        <w:rPr>
+          <w:noProof/>
+        </w:rPr>
+        <w:drawing>
+          <wp:inline distT="0" distB="0" distL="0" distR="0" wp14:anchorId="64E0FE25" wp14:editId="2682C3EF">
+            <wp:extent cx="5943600" cy="3714750"/>
+            <wp:effectExtent l="0" t="0" r="0" b="6350"/>
+            <wp:docPr id="131" name="Picture 131" descr="Graphical user interface, text, application, email&#10;&#10;Description automatically generated"/>
+            <wp:cNvGraphicFramePr>
+              <a:graphicFrameLocks xmlns:a="http://schemas.openxmlformats.org/drawingml/2006/main" noChangeAspect="1"/>
+            </wp:cNvGraphicFramePr>
+            <a:graphic xmlns:a="http://schemas.openxmlformats.org/drawingml/2006/main">
+              <a:graphicData uri="http://schemas.openxmlformats.org/drawingml/2006/picture">
+                <pic:pic xmlns:pic="http://schemas.openxmlformats.org/drawingml/2006/picture">
+                  <pic:nvPicPr>
+                    <pic:cNvPr id="44" name="Picture 44" descr="Graphical user interface, text, application, email&#10;&#10;Description automatically generated"/>
+                    <pic:cNvPicPr/>
+                  </pic:nvPicPr>
+                  <pic:blipFill>
+                    <a:blip r:embed="rId19" cstate="print">
+                      <a:extLst>
+                        <a:ext uri="{28A0092B-C50C-407E-A947-70E740481C1C}">
+                          <a14:useLocalDpi xmlns:a14="http://schemas.microsoft.com/office/drawing/2010/main" val="0"/>
+                        </a:ext>
+                      </a:extLst>
+                    </a:blip>
+                    <a:stretch>
+                      <a:fillRect/>
+                    </a:stretch>
+                  </pic:blipFill>
+                  <pic:spPr>
+                    <a:xfrm>
+                      <a:off x="0" y="0"/>
+                      <a:ext cx="5943600" cy="3714750"/>
+                    </a:xfrm>
+                    <a:prstGeom prst="rect">
+                      <a:avLst/>
+                    </a:prstGeom>
+                  </pic:spPr>
+                </pic:pic>
+              </a:graphicData>
+            </a:graphic>
+          </wp:inline>
+        </w:drawing>
+      </w:r>
+    </w:p>
     <w:p/>
+    <w:p>
+      <w:pPr>
+        <w:pStyle w:val="Heading1"/>
+        <w:ind w:left="0"/>
+      </w:pPr>
+    </w:p>
+    <w:p>
+      <w:pPr>
+        <w:pStyle w:val="Heading1"/>
+      </w:pPr>
+    </w:p>
+    <w:p>
+      <w:pPr>
+        <w:pStyle w:val="Heading1"/>
+      </w:pPr>
+    </w:p>
+    <w:p>
+      <w:pPr>
+        <w:pStyle w:val="Heading1"/>
+      </w:pPr>
+    </w:p>
+    <w:p>
+      <w:pPr>
+        <w:pStyle w:val="Heading1"/>
+      </w:pPr>
+    </w:p>
+    <w:p>
+      <w:pPr>
+        <w:pStyle w:val="Heading1"/>
+      </w:pPr>
+    </w:p>
+    <w:p>
+      <w:pPr>
+        <w:pStyle w:val="Heading1"/>
+      </w:pPr>
+    </w:p>
+    <w:p>
+      <w:pPr>
+        <w:pStyle w:val="Heading1"/>
+      </w:pPr>
+    </w:p>
+    <w:p>
+      <w:pPr>
+        <w:pStyle w:val="Heading1"/>
+      </w:pPr>
+    </w:p>
+    <w:p>
+      <w:pPr>
+        <w:pStyle w:val="Heading1"/>
+      </w:pPr>
+    </w:p>
+    <w:p>
+      <w:pPr>
+        <w:pStyle w:val="Heading1"/>
+      </w:pPr>
+    </w:p>
+    <w:p>
+      <w:pPr>
+        <w:pStyle w:val="Heading1"/>
+      </w:pPr>
+    </w:p>
+    <w:tbl>
+      <w:tblPr>
+        <w:tblStyle w:val="GridTable1Light-Accent51"/>
+        <w:tblpPr w:leftFromText="180" w:rightFromText="180" w:vertAnchor="text" w:horzAnchor="page" w:tblpX="7591" w:tblpY="78"/>
+        <w:tblW w:w="0" w:type="auto"/>
+        <w:tblLook w:val="04A0" w:firstRow="1" w:lastRow="0" w:firstColumn="1" w:lastColumn="0" w:noHBand="0" w:noVBand="1"/>
+      </w:tblPr>
+      <w:tblGrid>
+        <w:gridCol w:w="1533"/>
+        <w:gridCol w:w="5537"/>
+        <w:gridCol w:w="5449"/>
+      </w:tblGrid>
+      <w:tr>
+        <w:trPr>
+          <w:cnfStyle w:val="100000000000" w:firstRow="1" w:lastRow="0" w:firstColumn="0" w:lastColumn="0" w:oddVBand="0" w:evenVBand="0" w:oddHBand="0" w:evenHBand="0" w:firstRowFirstColumn="0" w:firstRowLastColumn="0" w:lastRowFirstColumn="0" w:lastRowLastColumn="0"/>
+          <w:trHeight w:val="660"/>
+        </w:trPr>
+        <w:tc>
+          <w:tcPr>
+            <w:cnfStyle w:val="001000000000" w:firstRow="0" w:lastRow="0" w:firstColumn="1" w:lastColumn="0" w:oddVBand="0" w:evenVBand="0" w:oddHBand="0" w:evenHBand="0" w:firstRowFirstColumn="0" w:firstRowLastColumn="0" w:lastRowFirstColumn="0" w:lastRowLastColumn="0"/>
+            <w:tcW w:w="1533" w:type="dxa"/>
+            <w:vAlign w:val="center"/>
+          </w:tcPr>
+          <w:p>
+            <w:pPr>
+              <w:pStyle w:val="ListParagraph"/>
+              <w:jc w:val="center"/>
+            </w:pPr>
+            <w:r>
+              <w:t>ID</w:t>
+            </w:r>
+          </w:p>
+        </w:tc>
+        <w:tc>
+          <w:tcPr>
+            <w:tcW w:w="5537" w:type="dxa"/>
+            <w:vAlign w:val="center"/>
+          </w:tcPr>
+          <w:p>
+            <w:pPr>
+              <w:pStyle w:val="ListParagraph"/>
+              <w:jc w:val="center"/>
+              <w:cnfStyle w:val="100000000000" w:firstRow="1" w:lastRow="0" w:firstColumn="0" w:lastColumn="0" w:oddVBand="0" w:evenVBand="0" w:oddHBand="0" w:evenHBand="0" w:firstRowFirstColumn="0" w:firstRowLastColumn="0" w:lastRowFirstColumn="0" w:lastRowLastColumn="0"/>
+            </w:pPr>
+            <w:r>
+              <w:t>Student Name</w:t>
+            </w:r>
+          </w:p>
+        </w:tc>
+        <w:tc>
+          <w:tcPr>
+            <w:tcW w:w="5449" w:type="dxa"/>
+          </w:tcPr>
+          <w:p>
+            <w:pPr>
+              <w:pStyle w:val="ListParagraph"/>
+              <w:jc w:val="center"/>
+              <w:cnfStyle w:val="100000000000" w:firstRow="1" w:lastRow="0" w:firstColumn="0" w:lastColumn="0" w:oddVBand="0" w:evenVBand="0" w:oddHBand="0" w:evenHBand="0" w:firstRowFirstColumn="0" w:firstRowLastColumn="0" w:lastRowFirstColumn="0" w:lastRowLastColumn="0"/>
+            </w:pPr>
+            <w:r>
+              <w:t>BUE Email</w:t>
+            </w:r>
+          </w:p>
+        </w:tc>
+      </w:tr>
+      <w:tr>
+        <w:trPr>
+          <w:trHeight w:val="408"/>
+        </w:trPr>
+        <w:tc>
+          <w:tcPr>
+            <w:cnfStyle w:val="001000000000" w:firstRow="0" w:lastRow="0" w:firstColumn="1" w:lastColumn="0" w:oddVBand="0" w:evenVBand="0" w:oddHBand="0" w:evenHBand="0" w:firstRowFirstColumn="0" w:firstRowLastColumn="0" w:lastRowFirstColumn="0" w:lastRowLastColumn="0"/>
+            <w:tcW w:w="1533" w:type="dxa"/>
+            <w:vAlign w:val="center"/>
+          </w:tcPr>
+          <w:p>
+            <w:pPr>
+              <w:pStyle w:val="ListParagraph"/>
+            </w:pPr>
+            <w:r>
+              <w:t>231051</w:t>
+            </w:r>
+          </w:p>
+        </w:tc>
+        <w:tc>
+          <w:tcPr>
+            <w:tcW w:w="5537" w:type="dxa"/>
+            <w:vAlign w:val="center"/>
+          </w:tcPr>
+          <w:p>
+            <w:pPr>
+              <w:pStyle w:val="ListParagraph"/>
+              <w:cnfStyle w:val="000000000000" w:firstRow="0" w:lastRow="0" w:firstColumn="0" w:lastColumn="0" w:oddVBand="0" w:evenVBand="0" w:oddHBand="0" w:evenHBand="0" w:firstRowFirstColumn="0" w:firstRowLastColumn="0" w:lastRowFirstColumn="0" w:lastRowLastColumn="0"/>
+            </w:pPr>
+            <w:r>
+              <w:t>Ahmed Maged Elgalaly</w:t>
+            </w:r>
+          </w:p>
+        </w:tc>
+        <w:tc>
+          <w:tcPr>
+            <w:tcW w:w="5449" w:type="dxa"/>
+          </w:tcPr>
+          <w:p>
+            <w:pPr>
+              <w:pStyle w:val="ListParagraph"/>
+              <w:cnfStyle w:val="000000000000" w:firstRow="0" w:lastRow="0" w:firstColumn="0" w:lastColumn="0" w:oddVBand="0" w:evenVBand="0" w:oddHBand="0" w:evenHBand="0" w:firstRowFirstColumn="0" w:firstRowLastColumn="0" w:lastRowFirstColumn="0" w:lastRowLastColumn="0"/>
+            </w:pPr>
+            <w:hyperlink r:id="rId20" w:history="1">
+              <w:r>
+                <w:rPr>
+                  <w:rStyle w:val="Hyperlink"/>
+                </w:rPr>
+                <w:t>Ahmed231051@bue.edu.eg</w:t>
+              </w:r>
+            </w:hyperlink>
+          </w:p>
+        </w:tc>
+      </w:tr>
+      <w:tr>
+        <w:trPr>
+          <w:trHeight w:val="449"/>
+        </w:trPr>
+        <w:tc>
+          <w:tcPr>
+            <w:cnfStyle w:val="001000000000" w:firstRow="0" w:lastRow="0" w:firstColumn="1" w:lastColumn="0" w:oddVBand="0" w:evenVBand="0" w:oddHBand="0" w:evenHBand="0" w:firstRowFirstColumn="0" w:firstRowLastColumn="0" w:lastRowFirstColumn="0" w:lastRowLastColumn="0"/>
+            <w:tcW w:w="1533" w:type="dxa"/>
+            <w:vAlign w:val="center"/>
+          </w:tcPr>
+          <w:p>
+            <w:pPr>
+              <w:pStyle w:val="ListParagraph"/>
+            </w:pPr>
+            <w:r>
+              <w:t>235669</w:t>
+            </w:r>
+          </w:p>
+        </w:tc>
+        <w:tc>
+          <w:tcPr>
+            <w:tcW w:w="5537" w:type="dxa"/>
+            <w:vAlign w:val="center"/>
+          </w:tcPr>
+          <w:p>
+            <w:pPr>
+              <w:pStyle w:val="ListParagraph"/>
+              <w:cnfStyle w:val="000000000000" w:firstRow="0" w:lastRow="0" w:firstColumn="0" w:lastColumn="0" w:oddVBand="0" w:evenVBand="0" w:oddHBand="0" w:evenHBand="0" w:firstRowFirstColumn="0" w:firstRowLastColumn="0" w:lastRowFirstColumn="0" w:lastRowLastColumn="0"/>
+            </w:pPr>
+            <w:r>
+              <w:t>Farida Shrief Azouz</w:t>
+            </w:r>
+          </w:p>
+        </w:tc>
+        <w:tc>
+          <w:tcPr>
+            <w:tcW w:w="5449" w:type="dxa"/>
+          </w:tcPr>
+          <w:p>
+            <w:pPr>
+              <w:pStyle w:val="ListParagraph"/>
+              <w:cnfStyle w:val="000000000000" w:firstRow="0" w:lastRow="0" w:firstColumn="0" w:lastColumn="0" w:oddVBand="0" w:evenVBand="0" w:oddHBand="0" w:evenHBand="0" w:firstRowFirstColumn="0" w:firstRowLastColumn="0" w:lastRowFirstColumn="0" w:lastRowLastColumn="0"/>
+            </w:pPr>
+            <w:hyperlink r:id="rId21" w:history="1">
+              <w:r>
+                <w:rPr>
+                  <w:rStyle w:val="Hyperlink"/>
+                </w:rPr>
+                <w:t>Farida235669@bue.edu.eg</w:t>
+              </w:r>
+            </w:hyperlink>
+          </w:p>
+        </w:tc>
+      </w:tr>
+      <w:tr>
+        <w:trPr>
+          <w:trHeight w:val="858"/>
+        </w:trPr>
+        <w:tc>
+          <w:tcPr>
+            <w:cnfStyle w:val="001000000000" w:firstRow="0" w:lastRow="0" w:firstColumn="1" w:lastColumn="0" w:oddVBand="0" w:evenVBand="0" w:oddHBand="0" w:evenHBand="0" w:firstRowFirstColumn="0" w:firstRowLastColumn="0" w:lastRowFirstColumn="0" w:lastRowLastColumn="0"/>
+            <w:tcW w:w="1533" w:type="dxa"/>
+            <w:vAlign w:val="center"/>
+          </w:tcPr>
+          <w:p>
+            <w:pPr>
+              <w:pStyle w:val="ListParagraph"/>
+            </w:pPr>
+            <w:r>
+              <w:t>235576</w:t>
+            </w:r>
+          </w:p>
+        </w:tc>
+        <w:tc>
+          <w:tcPr>
+            <w:tcW w:w="5537" w:type="dxa"/>
+            <w:vAlign w:val="center"/>
+          </w:tcPr>
+          <w:p>
+            <w:pPr>
+              <w:pStyle w:val="ListParagraph"/>
+              <w:cnfStyle w:val="000000000000" w:firstRow="0" w:lastRow="0" w:firstColumn="0" w:lastColumn="0" w:oddVBand="0" w:evenVBand="0" w:oddHBand="0" w:evenHBand="0" w:firstRowFirstColumn="0" w:firstRowLastColumn="0" w:lastRowFirstColumn="0" w:lastRowLastColumn="0"/>
+            </w:pPr>
+            <w:r>
+              <w:t>Abdelrahman Mahmoud Almakhzangy</w:t>
+            </w:r>
+          </w:p>
+        </w:tc>
+        <w:tc>
+          <w:tcPr>
+            <w:tcW w:w="5449" w:type="dxa"/>
+          </w:tcPr>
+          <w:p>
+            <w:pPr>
+              <w:pStyle w:val="ListParagraph"/>
+              <w:cnfStyle w:val="000000000000" w:firstRow="0" w:lastRow="0" w:firstColumn="0" w:lastColumn="0" w:oddVBand="0" w:evenVBand="0" w:oddHBand="0" w:evenHBand="0" w:firstRowFirstColumn="0" w:firstRowLastColumn="0" w:lastRowFirstColumn="0" w:lastRowLastColumn="0"/>
+            </w:pPr>
+            <w:hyperlink r:id="rId22" w:history="1">
+              <w:r>
+                <w:rPr>
+                  <w:rStyle w:val="Hyperlink"/>
+                </w:rPr>
+                <w:t>Abdelrahman235576@bue.edu.eg</w:t>
+              </w:r>
+            </w:hyperlink>
+          </w:p>
+        </w:tc>
+      </w:tr>
+      <w:tr>
+        <w:trPr>
+          <w:trHeight w:val="408"/>
+        </w:trPr>
+        <w:tc>
+          <w:tcPr>
+            <w:cnfStyle w:val="001000000000" w:firstRow="0" w:lastRow="0" w:firstColumn="1" w:lastColumn="0" w:oddVBand="0" w:evenVBand="0" w:oddHBand="0" w:evenHBand="0" w:firstRowFirstColumn="0" w:firstRowLastColumn="0" w:lastRowFirstColumn="0" w:lastRowLastColumn="0"/>
+            <w:tcW w:w="1533" w:type="dxa"/>
+            <w:vAlign w:val="center"/>
+          </w:tcPr>
+          <w:p>
+            <w:pPr>
+              <w:pStyle w:val="ListParagraph"/>
+            </w:pPr>
+            <w:r>
+              <w:t>229698</w:t>
+            </w:r>
+          </w:p>
+        </w:tc>
+        <w:tc>
+          <w:tcPr>
+            <w:tcW w:w="5537" w:type="dxa"/>
+            <w:vAlign w:val="center"/>
+          </w:tcPr>
+          <w:p>
+            <w:pPr>
+              <w:pStyle w:val="ListParagraph"/>
+              <w:cnfStyle w:val="000000000000" w:firstRow="0" w:lastRow="0" w:firstColumn="0" w:lastColumn="0" w:oddVBand="0" w:evenVBand="0" w:oddHBand="0" w:evenHBand="0" w:firstRowFirstColumn="0" w:firstRowLastColumn="0" w:lastRowFirstColumn="0" w:lastRowLastColumn="0"/>
+            </w:pPr>
+            <w:r>
+              <w:t>Youssef Hesham Abdelfatah</w:t>
+            </w:r>
+          </w:p>
+        </w:tc>
+        <w:tc>
+          <w:tcPr>
+            <w:tcW w:w="5449" w:type="dxa"/>
+          </w:tcPr>
+          <w:p>
+            <w:pPr>
+              <w:pStyle w:val="ListParagraph"/>
+              <w:cnfStyle w:val="000000000000" w:firstRow="0" w:lastRow="0" w:firstColumn="0" w:lastColumn="0" w:oddVBand="0" w:evenVBand="0" w:oddHBand="0" w:evenHBand="0" w:firstRowFirstColumn="0" w:firstRowLastColumn="0" w:lastRowFirstColumn="0" w:lastRowLastColumn="0"/>
+            </w:pPr>
+            <w:hyperlink r:id="rId23" w:history="1">
+              <w:r>
+                <w:rPr>
+                  <w:rStyle w:val="Hyperlink"/>
+                </w:rPr>
+                <w:t>Youssef229698@bue.edu.eg</w:t>
+              </w:r>
+            </w:hyperlink>
+          </w:p>
+        </w:tc>
+      </w:tr>
+      <w:tr>
+        <w:trPr>
+          <w:trHeight w:val="449"/>
+        </w:trPr>
+        <w:tc>
+          <w:tcPr>
+            <w:cnfStyle w:val="001000000000" w:firstRow="0" w:lastRow="0" w:firstColumn="1" w:lastColumn="0" w:oddVBand="0" w:evenVBand="0" w:oddHBand="0" w:evenHBand="0" w:firstRowFirstColumn="0" w:firstRowLastColumn="0" w:lastRowFirstColumn="0" w:lastRowLastColumn="0"/>
+            <w:tcW w:w="1533" w:type="dxa"/>
+            <w:vAlign w:val="center"/>
+          </w:tcPr>
+          <w:p>
+            <w:pPr>
+              <w:pStyle w:val="ListParagraph"/>
+            </w:pPr>
+            <w:r>
+              <w:t>235185</w:t>
+            </w:r>
+          </w:p>
+        </w:tc>
+        <w:tc>
+          <w:tcPr>
+            <w:tcW w:w="5537" w:type="dxa"/>
+            <w:vAlign w:val="center"/>
+          </w:tcPr>
+          <w:p>
+            <w:pPr>
+              <w:pStyle w:val="ListParagraph"/>
+              <w:cnfStyle w:val="000000000000" w:firstRow="0" w:lastRow="0" w:firstColumn="0" w:lastColumn="0" w:oddVBand="0" w:evenVBand="0" w:oddHBand="0" w:evenHBand="0" w:firstRowFirstColumn="0" w:firstRowLastColumn="0" w:lastRowFirstColumn="0" w:lastRowLastColumn="0"/>
+            </w:pPr>
+            <w:r>
+              <w:t>Nouran Mostafa Elkady</w:t>
+            </w:r>
+          </w:p>
+        </w:tc>
+        <w:tc>
+          <w:tcPr>
+            <w:tcW w:w="5449" w:type="dxa"/>
+          </w:tcPr>
+          <w:p>
+            <w:pPr>
+              <w:pStyle w:val="ListParagraph"/>
+              <w:cnfStyle w:val="000000000000" w:firstRow="0" w:lastRow="0" w:firstColumn="0" w:lastColumn="0" w:oddVBand="0" w:evenVBand="0" w:oddHBand="0" w:evenHBand="0" w:firstRowFirstColumn="0" w:firstRowLastColumn="0" w:lastRowFirstColumn="0" w:lastRowLastColumn="0"/>
+            </w:pPr>
+            <w:hyperlink r:id="rId24" w:history="1">
+              <w:r>
+                <w:rPr>
+                  <w:rStyle w:val="Hyperlink"/>
+                </w:rPr>
+                <w:t>Nouran235185@bue.edu.eg</w:t>
+              </w:r>
+            </w:hyperlink>
+          </w:p>
+        </w:tc>
+      </w:tr>
+      <w:tr>
+        <w:trPr>
+          <w:trHeight w:val="449"/>
+        </w:trPr>
+        <w:tc>
+          <w:tcPr>
+            <w:cnfStyle w:val="001000000000" w:firstRow="0" w:lastRow="0" w:firstColumn="1" w:lastColumn="0" w:oddVBand="0" w:evenVBand="0" w:oddHBand="0" w:evenHBand="0" w:firstRowFirstColumn="0" w:firstRowLastColumn="0" w:lastRowFirstColumn="0" w:lastRowLastColumn="0"/>
+            <w:tcW w:w="1533" w:type="dxa"/>
+            <w:vAlign w:val="center"/>
+          </w:tcPr>
+          <w:p>
+            <w:pPr>
+              <w:pStyle w:val="ListParagraph"/>
+            </w:pPr>
+            <w:r>
+              <w:t>231881</w:t>
+            </w:r>
+          </w:p>
+        </w:tc>
+        <w:tc>
+          <w:tcPr>
+            <w:tcW w:w="5537" w:type="dxa"/>
+            <w:vAlign w:val="center"/>
+          </w:tcPr>
+          <w:p>
+            <w:pPr>
+              <w:pStyle w:val="ListParagraph"/>
+              <w:cnfStyle w:val="000000000000" w:firstRow="0" w:lastRow="0" w:firstColumn="0" w:lastColumn="0" w:oddVBand="0" w:evenVBand="0" w:oddHBand="0" w:evenHBand="0" w:firstRowFirstColumn="0" w:firstRowLastColumn="0" w:lastRowFirstColumn="0" w:lastRowLastColumn="0"/>
+            </w:pPr>
+            <w:r>
+              <w:t>Mohamed Mamdouh Shams</w:t>
+            </w:r>
+          </w:p>
+        </w:tc>
+        <w:tc>
+          <w:tcPr>
+            <w:tcW w:w="5449" w:type="dxa"/>
+          </w:tcPr>
+          <w:p>
+            <w:pPr>
+              <w:pStyle w:val="ListParagraph"/>
+              <w:cnfStyle w:val="000000000000" w:firstRow="0" w:lastRow="0" w:firstColumn="0" w:lastColumn="0" w:oddVBand="0" w:evenVBand="0" w:oddHBand="0" w:evenHBand="0" w:firstRowFirstColumn="0" w:firstRowLastColumn="0" w:lastRowFirstColumn="0" w:lastRowLastColumn="0"/>
+            </w:pPr>
+            <w:hyperlink r:id="rId25" w:history="1">
+              <w:r>
+                <w:rPr>
+                  <w:rStyle w:val="Hyperlink"/>
+                </w:rPr>
+                <w:t>Mohamed231881@bue.edu.eg</w:t>
+              </w:r>
+            </w:hyperlink>
+          </w:p>
+        </w:tc>
+      </w:tr>
+    </w:tbl>
+    <w:p>
+      <w:pPr>
+        <w:pStyle w:val="Heading1"/>
+      </w:pPr>
+    </w:p>
+    <w:p>
+      <w:pPr>
+        <w:pStyle w:val="Heading1"/>
+      </w:pPr>
+    </w:p>
+    <w:p>
+      <w:pPr>
+        <w:pStyle w:val="Heading1"/>
+      </w:pPr>
+    </w:p>
+    <w:p>
+      <w:pPr>
+        <w:pStyle w:val="Heading1"/>
+      </w:pPr>
+    </w:p>
+    <w:p>
+      <w:pPr>
+        <w:pStyle w:val="Heading1"/>
+      </w:pPr>
+    </w:p>
+    <w:p>
+      <w:pPr>
+        <w:pStyle w:val="Heading1"/>
+      </w:pPr>
+    </w:p>
+    <w:p>
+      <w:pPr>
+        <w:pStyle w:val="Heading1"/>
+      </w:pPr>
+    </w:p>
+    <w:p>
+      <w:pPr>
+        <w:pStyle w:val="Heading1"/>
+      </w:pPr>
+    </w:p>
+    <w:p>
+      <w:pPr>
+        <w:pStyle w:val="Heading1"/>
+      </w:pPr>
+    </w:p>
+    <w:p>
+      <w:pPr>
+        <w:pStyle w:val="Heading1"/>
+      </w:pPr>
+      <w:r>
+        <w:lastRenderedPageBreak/>
+        <w:t>Project Title:</w:t>
+      </w:r>
+    </w:p>
     <w:p/>
-    <w:p/>
-    <w:p/>
-    <w:p/>
-    <w:p/>
-    <w:p/>
+    <w:p>
+      <w:pPr>
+        <w:jc w:val="center"/>
+        <w:rPr>
+          <w:b/>
+          <w:bCs/>
+          <w:sz w:val="40"/>
+          <w:szCs w:val="40"/>
+        </w:rPr>
+      </w:pPr>
+      <w:r>
+        <w:rPr>
+          <w:b/>
+          <w:bCs/>
+          <w:sz w:val="40"/>
+          <w:szCs w:val="40"/>
+        </w:rPr>
+        <w:t>EduNation</w:t>
+      </w:r>
+    </w:p>
+    <w:p>
+      <w:pPr>
+        <w:jc w:val="center"/>
+        <w:rPr>
+          <w:sz w:val="24"/>
+          <w:szCs w:val="24"/>
+        </w:rPr>
+      </w:pPr>
+      <w:r>
+        <w:rPr>
+          <w:sz w:val="24"/>
+          <w:szCs w:val="24"/>
+        </w:rPr>
+        <w:t>Educational Website</w:t>
+      </w:r>
+    </w:p>
+    <w:p>
+      <w:pPr>
+        <w:pStyle w:val="Heading1"/>
+      </w:pPr>
+      <w:r>
+        <w:t>Q&amp;A:</w:t>
+      </w:r>
+    </w:p>
+    <w:p>
+      <w:pPr>
+        <w:rPr>
+          <w:rFonts w:ascii="Times New Roman" w:hAnsi="Times New Roman" w:cs="Times New Roman"/>
+          <w:b/>
+          <w:color w:val="FF0000"/>
+          <w:sz w:val="24"/>
+          <w:szCs w:val="24"/>
+        </w:rPr>
+      </w:pPr>
+      <w:r>
+        <w:rPr>
+          <w:rFonts w:ascii="Times New Roman" w:hAnsi="Times New Roman" w:cs="Times New Roman"/>
+          <w:b/>
+          <w:color w:val="FF0000"/>
+          <w:sz w:val="24"/>
+          <w:szCs w:val="24"/>
+        </w:rPr>
+        <w:t>[Note:</w:t>
+      </w:r>
+      <w:r>
+        <w:rPr>
+          <w:rFonts w:ascii="Times New Roman" w:hAnsi="Times New Roman" w:cs="Times New Roman"/>
+          <w:b/>
+          <w:color w:val="FF0000"/>
+          <w:sz w:val="24"/>
+          <w:szCs w:val="24"/>
+        </w:rPr>
+        <w:t xml:space="preserve"> The</w:t>
+      </w:r>
+      <w:r>
+        <w:rPr>
+          <w:rFonts w:ascii="Times New Roman" w:hAnsi="Times New Roman" w:cs="Times New Roman"/>
+          <w:b/>
+          <w:color w:val="FF0000"/>
+          <w:sz w:val="24"/>
+          <w:szCs w:val="24"/>
+        </w:rPr>
+        <w:t xml:space="preserve"> </w:t>
+      </w:r>
+      <w:r>
+        <w:rPr>
+          <w:rFonts w:ascii="Times New Roman" w:hAnsi="Times New Roman" w:cs="Times New Roman"/>
+          <w:b/>
+          <w:color w:val="FF0000"/>
+          <w:sz w:val="24"/>
+          <w:szCs w:val="24"/>
+        </w:rPr>
+        <w:t xml:space="preserve">Questions and Answers about the website </w:t>
+      </w:r>
+      <w:r>
+        <w:rPr>
+          <w:rFonts w:ascii="Times New Roman" w:hAnsi="Times New Roman" w:cs="Times New Roman"/>
+          <w:b/>
+          <w:color w:val="FF0000"/>
+          <w:sz w:val="24"/>
+          <w:szCs w:val="24"/>
+        </w:rPr>
+        <w:t>should be included here]</w:t>
+      </w:r>
+    </w:p>
+    <w:p>
+      <w:pPr>
+        <w:rPr>
+          <w:b/>
+          <w:bCs/>
+          <w:sz w:val="36"/>
+          <w:szCs w:val="36"/>
+        </w:rPr>
+      </w:pPr>
+      <w:r>
+        <w:rPr>
+          <w:b/>
+          <w:bCs/>
+          <w:sz w:val="36"/>
+          <w:szCs w:val="36"/>
+        </w:rPr>
+        <w:t>What is the purpose/goal of the site?</w:t>
+      </w:r>
+    </w:p>
+    <w:p>
+      <w:pPr>
+        <w:rPr>
+          <w:sz w:val="28"/>
+          <w:szCs w:val="28"/>
+        </w:rPr>
+      </w:pPr>
+      <w:r>
+        <w:rPr>
+          <w:sz w:val="28"/>
+          <w:szCs w:val="28"/>
+        </w:rPr>
+        <w:t xml:space="preserve">The purpose of the site is to provide a platform for online learning and education, offering courses and resources to help individuals expand their knowledge and skills without doing a lot of </w:t>
+      </w:r>
+      <w:proofErr w:type="gramStart"/>
+      <w:r>
+        <w:rPr>
+          <w:sz w:val="28"/>
+          <w:szCs w:val="28"/>
+        </w:rPr>
+        <w:t>researches</w:t>
+      </w:r>
+      <w:proofErr w:type="gramEnd"/>
+      <w:r>
+        <w:rPr>
+          <w:sz w:val="28"/>
+          <w:szCs w:val="28"/>
+        </w:rPr>
+        <w:t xml:space="preserve"> for suitable courses in specific subjects.</w:t>
+      </w:r>
+    </w:p>
+    <w:p>
+      <w:pPr>
+        <w:rPr>
+          <w:sz w:val="28"/>
+          <w:szCs w:val="28"/>
+        </w:rPr>
+      </w:pPr>
+    </w:p>
+    <w:p>
+      <w:pPr>
+        <w:rPr>
+          <w:b/>
+          <w:bCs/>
+          <w:sz w:val="36"/>
+          <w:szCs w:val="36"/>
+        </w:rPr>
+      </w:pPr>
+      <w:r>
+        <w:rPr>
+          <w:b/>
+          <w:bCs/>
+          <w:sz w:val="36"/>
+          <w:szCs w:val="36"/>
+        </w:rPr>
+        <w:t>Who is your audience?</w:t>
+      </w:r>
+    </w:p>
+    <w:p>
+      <w:pPr>
+        <w:rPr>
+          <w:sz w:val="28"/>
+          <w:szCs w:val="28"/>
+        </w:rPr>
+      </w:pPr>
+      <w:r>
+        <w:rPr>
+          <w:sz w:val="28"/>
+          <w:szCs w:val="28"/>
+        </w:rPr>
+        <w:t>The intended audience for the site is anyone who is interested in furthering their education, from high school students to working professionals looking to enhance their skills</w:t>
+      </w:r>
+      <w:r>
+        <w:rPr>
+          <w:sz w:val="28"/>
+          <w:szCs w:val="28"/>
+        </w:rPr>
+        <w:t xml:space="preserve"> also we require that our audience are at least above 13+ in order for them to understand the concepts and subjects being taught.</w:t>
+      </w:r>
+    </w:p>
+    <w:p>
+      <w:pPr>
+        <w:rPr>
+          <w:sz w:val="28"/>
+          <w:szCs w:val="28"/>
+        </w:rPr>
+      </w:pPr>
+    </w:p>
+    <w:p>
+      <w:pPr>
+        <w:rPr>
+          <w:b/>
+          <w:bCs/>
+          <w:sz w:val="36"/>
+          <w:szCs w:val="36"/>
+        </w:rPr>
+      </w:pPr>
+      <w:r>
+        <w:rPr>
+          <w:b/>
+          <w:bCs/>
+          <w:sz w:val="36"/>
+          <w:szCs w:val="36"/>
+        </w:rPr>
+        <w:t>What opportunity, problem, or issue is your site addressing?</w:t>
+      </w:r>
+    </w:p>
+    <w:p>
+      <w:pPr>
+        <w:rPr>
+          <w:sz w:val="28"/>
+          <w:szCs w:val="28"/>
+        </w:rPr>
+      </w:pPr>
+      <w:r>
+        <w:rPr>
+          <w:sz w:val="28"/>
+          <w:szCs w:val="28"/>
+        </w:rPr>
+        <w:t>The</w:t>
+      </w:r>
+      <w:r>
+        <w:rPr>
+          <w:sz w:val="28"/>
+          <w:szCs w:val="28"/>
+        </w:rPr>
+        <w:t xml:space="preserve"> site is addressing the issue of limited access to quality education and lack of educational resources, by providing online resources and courses to individuals who might not otherwise have opportunities to pursue advanced studies.</w:t>
+      </w:r>
+    </w:p>
+    <w:p>
+      <w:pPr>
+        <w:rPr>
+          <w:sz w:val="28"/>
+          <w:szCs w:val="28"/>
+        </w:rPr>
+      </w:pPr>
+    </w:p>
+    <w:p>
+      <w:pPr>
+        <w:rPr>
+          <w:b/>
+          <w:bCs/>
+          <w:sz w:val="36"/>
+          <w:szCs w:val="36"/>
+        </w:rPr>
+      </w:pPr>
+      <w:r>
+        <w:rPr>
+          <w:b/>
+          <w:bCs/>
+          <w:sz w:val="36"/>
+          <w:szCs w:val="36"/>
+        </w:rPr>
+        <w:t>What type of content/information might be included in your site?</w:t>
+      </w:r>
+    </w:p>
+    <w:p>
+      <w:pPr>
+        <w:rPr>
+          <w:sz w:val="28"/>
+          <w:szCs w:val="28"/>
+        </w:rPr>
+      </w:pPr>
+      <w:r>
+        <w:rPr>
+          <w:sz w:val="28"/>
+          <w:szCs w:val="28"/>
+        </w:rPr>
+        <w:t>The site will offer a wide range of educational resources and courses in different fields of studies that can help users achieve their academic and educational goals.</w:t>
+      </w:r>
+    </w:p>
+    <w:p>
+      <w:pPr>
+        <w:rPr>
+          <w:sz w:val="28"/>
+          <w:szCs w:val="28"/>
+        </w:rPr>
+      </w:pPr>
+      <w:r>
+        <w:rPr>
+          <w:sz w:val="28"/>
+          <w:szCs w:val="28"/>
+        </w:rPr>
+        <w:t>On example users will be able to access videos with the courses on our website by opening categories page and then selecting their desired field of study and then selecting the subject they want to learn</w:t>
+      </w:r>
+    </w:p>
+    <w:p>
+      <w:pPr>
+        <w:rPr>
+          <w:sz w:val="28"/>
+          <w:szCs w:val="28"/>
+        </w:rPr>
+      </w:pPr>
+    </w:p>
+    <w:p>
+      <w:pPr>
+        <w:rPr>
+          <w:b/>
+          <w:bCs/>
+          <w:sz w:val="36"/>
+          <w:szCs w:val="36"/>
+        </w:rPr>
+      </w:pPr>
+      <w:r>
+        <w:rPr>
+          <w:b/>
+          <w:bCs/>
+          <w:sz w:val="36"/>
+          <w:szCs w:val="36"/>
+        </w:rPr>
+        <w:t>List at least two related or similar sites and explain why you chose them</w:t>
+      </w:r>
+    </w:p>
+    <w:p>
+      <w:pPr>
+        <w:pStyle w:val="ListParagraph"/>
+        <w:widowControl/>
+        <w:numPr>
+          <w:ilvl w:val="0"/>
+          <w:numId w:val="1"/>
+        </w:numPr>
+        <w:autoSpaceDE/>
+        <w:autoSpaceDN/>
+        <w:spacing w:after="160" w:line="259" w:lineRule="auto"/>
+        <w:contextualSpacing/>
+        <w:rPr>
+          <w:sz w:val="32"/>
+          <w:szCs w:val="32"/>
+        </w:rPr>
+      </w:pPr>
+      <w:hyperlink r:id="rId26" w:history="1">
+        <w:r>
+          <w:rPr>
+            <w:rStyle w:val="Hyperlink"/>
+            <w:sz w:val="32"/>
+            <w:szCs w:val="32"/>
+          </w:rPr>
+          <w:t>Elzero Web School</w:t>
+        </w:r>
+      </w:hyperlink>
+    </w:p>
+    <w:p>
+      <w:pPr>
+        <w:pStyle w:val="ListParagraph"/>
+        <w:widowControl/>
+        <w:numPr>
+          <w:ilvl w:val="0"/>
+          <w:numId w:val="1"/>
+        </w:numPr>
+        <w:autoSpaceDE/>
+        <w:autoSpaceDN/>
+        <w:spacing w:after="160" w:line="259" w:lineRule="auto"/>
+        <w:contextualSpacing/>
+        <w:rPr>
+          <w:sz w:val="32"/>
+          <w:szCs w:val="32"/>
+        </w:rPr>
+      </w:pPr>
+      <w:hyperlink r:id="rId27" w:history="1">
+        <w:r>
+          <w:rPr>
+            <w:rStyle w:val="Hyperlink"/>
+            <w:sz w:val="32"/>
+            <w:szCs w:val="32"/>
+          </w:rPr>
+          <w:t>W3Schools</w:t>
+        </w:r>
+      </w:hyperlink>
+    </w:p>
+    <w:p>
+      <w:pPr>
+        <w:rPr>
+          <w:sz w:val="28"/>
+          <w:szCs w:val="28"/>
+        </w:rPr>
+      </w:pPr>
+      <w:r>
+        <w:rPr>
+          <w:sz w:val="28"/>
+          <w:szCs w:val="28"/>
+        </w:rPr>
+        <w:t>These two websites share with us the same goal in making learning for everyone possible.</w:t>
+      </w:r>
+    </w:p>
+    <w:p>
+      <w:pPr>
+        <w:rPr>
+          <w:sz w:val="32"/>
+          <w:szCs w:val="32"/>
+        </w:rPr>
+      </w:pPr>
+    </w:p>
+    <w:p>
+      <w:pPr>
+        <w:rPr>
+          <w:sz w:val="32"/>
+          <w:szCs w:val="32"/>
+        </w:rPr>
+      </w:pPr>
+    </w:p>
+    <w:p>
+      <w:pPr>
+        <w:rPr>
+          <w:b/>
+          <w:bCs/>
+          <w:sz w:val="36"/>
+          <w:szCs w:val="36"/>
+        </w:rPr>
+      </w:pPr>
+      <w:r>
+        <w:rPr>
+          <w:b/>
+          <w:bCs/>
+          <w:sz w:val="36"/>
+          <w:szCs w:val="36"/>
+        </w:rPr>
+        <w:lastRenderedPageBreak/>
+        <w:t>How will your project use a form?</w:t>
+      </w:r>
+    </w:p>
+    <w:p>
+      <w:pPr>
+        <w:rPr>
+          <w:sz w:val="28"/>
+          <w:szCs w:val="28"/>
+        </w:rPr>
+      </w:pPr>
+      <w:r>
+        <w:rPr>
+          <w:sz w:val="28"/>
+          <w:szCs w:val="28"/>
+        </w:rPr>
+        <w:t>Our project might use 3 forms, one for new users to create their account which we will require the first name and the last name and the email address and the password, the other one will be for existing users to log in which will only use email and password, last one for reviews on our website it will take the name and email and the comment and the rating (“out of 5 stars”).</w:t>
+      </w:r>
+    </w:p>
     <w:p/>
     <w:p/>
     <w:sectPr>
@@ -17908,6 +18891,126 @@
     </w:sectPr>
   </w:body>
 </w:document>
+</file>
+
+<file path=word/numbering.xml><?xml version="1.0" encoding="utf-8"?>
+<w:numbering xmlns:wpc="http://schemas.microsoft.com/office/word/2010/wordprocessingCanvas" xmlns:cx="http://schemas.microsoft.com/office/drawing/2014/chartex" xmlns:cx1="http://schemas.microsoft.com/office/drawing/2015/9/8/chartex" xmlns:cx2="http://schemas.microsoft.com/office/drawing/2015/10/21/chartex" xmlns:cx3="http://schemas.microsoft.com/office/drawing/2016/5/9/chartex" xmlns:cx4="http://schemas.microsoft.com/office/drawing/2016/5/10/chartex" xmlns:cx5="http://schemas.microsoft.com/office/drawing/2016/5/11/chartex" xmlns:cx6="http://schemas.microsoft.com/office/drawing/2016/5/12/chartex" xmlns:cx7="http://schemas.microsoft.com/office/drawing/2016/5/13/chartex" xmlns:cx8="http://schemas.microsoft.com/office/drawing/2016/5/14/chartex" xmlns:mc="http://schemas.openxmlformats.org/markup-compatibility/2006" xmlns:aink="http://schemas.microsoft.com/office/drawing/2016/ink" xmlns:am3d="http://schemas.microsoft.com/office/drawing/2017/model3d" xmlns:o="urn:schemas-microsoft-com:office:office" xmlns:oel="http://schemas.microsoft.com/office/2019/extlst" xmlns:r="http://schemas.openxmlformats.org/officeDocument/2006/relationships" xmlns:m="http://schemas.openxmlformats.org/officeDocument/2006/math" xmlns:v="urn:schemas-microsoft-com:vml" xmlns:wp14="http://schemas.microsoft.com/office/word/2010/wordprocessingDrawing" xmlns:wp="http://schemas.openxmlformats.org/drawingml/2006/wordprocessingDrawing" xmlns:w10="urn:schemas-microsoft-com:office:word" xmlns:w="http://schemas.openxmlformats.org/wordprocessingml/2006/main" xmlns:w14="http://schemas.microsoft.com/office/word/2010/wordml" xmlns:w15="http://schemas.microsoft.com/office/word/2012/wordml" xmlns:w16cex="http://schemas.microsoft.com/office/word/2018/wordml/cex" xmlns:w16cid="http://schemas.microsoft.com/office/word/2016/wordml/cid" xmlns:w16="http://schemas.microsoft.com/office/word/2018/wordml" xmlns:w16sdtdh="http://schemas.microsoft.com/office/word/2020/wordml/sdtdatahash" xmlns:w16se="http://schemas.microsoft.com/office/word/2015/wordml/symex" xmlns:wpg="http://schemas.microsoft.com/office/word/2010/wordprocessingGroup" xmlns:wpi="http://schemas.microsoft.com/office/word/2010/wordprocessingInk" xmlns:wne="http://schemas.microsoft.com/office/word/2006/wordml" xmlns:wps="http://schemas.microsoft.com/office/word/2010/wordprocessingShape" mc:Ignorable="w14 w15 w16se w16cid w16 w16cex w16sdtdh wp14">
+  <w:abstractNum w:abstractNumId="0" w15:restartNumberingAfterBreak="0">
+    <w:nsid w:val="44677663"/>
+    <w:multiLevelType w:val="hybridMultilevel"/>
+    <w:tmpl w:val="FA66DA3E"/>
+    <w:lvl w:ilvl="0" w:tplc="896A1740">
+      <w:numFmt w:val="bullet"/>
+      <w:lvlText w:val="-"/>
+      <w:lvlJc w:val="left"/>
+      <w:pPr>
+        <w:ind w:left="720" w:hanging="360"/>
+      </w:pPr>
+      <w:rPr>
+        <w:rFonts w:ascii="Calibri" w:eastAsiaTheme="minorHAnsi" w:hAnsi="Calibri" w:cs="Calibri" w:hint="default"/>
+      </w:rPr>
+    </w:lvl>
+    <w:lvl w:ilvl="1" w:tplc="04090003" w:tentative="1">
+      <w:start w:val="1"/>
+      <w:numFmt w:val="bullet"/>
+      <w:lvlText w:val="o"/>
+      <w:lvlJc w:val="left"/>
+      <w:pPr>
+        <w:ind w:left="1440" w:hanging="360"/>
+      </w:pPr>
+      <w:rPr>
+        <w:rFonts w:ascii="Courier New" w:hAnsi="Courier New" w:cs="Courier New" w:hint="default"/>
+      </w:rPr>
+    </w:lvl>
+    <w:lvl w:ilvl="2" w:tplc="04090005" w:tentative="1">
+      <w:start w:val="1"/>
+      <w:numFmt w:val="bullet"/>
+      <w:lvlText w:val=""/>
+      <w:lvlJc w:val="left"/>
+      <w:pPr>
+        <w:ind w:left="2160" w:hanging="360"/>
+      </w:pPr>
+      <w:rPr>
+        <w:rFonts w:ascii="Wingdings" w:hAnsi="Wingdings" w:hint="default"/>
+      </w:rPr>
+    </w:lvl>
+    <w:lvl w:ilvl="3" w:tplc="04090001" w:tentative="1">
+      <w:start w:val="1"/>
+      <w:numFmt w:val="bullet"/>
+      <w:lvlText w:val=""/>
+      <w:lvlJc w:val="left"/>
+      <w:pPr>
+        <w:ind w:left="2880" w:hanging="360"/>
+      </w:pPr>
+      <w:rPr>
+        <w:rFonts w:ascii="Symbol" w:hAnsi="Symbol" w:hint="default"/>
+      </w:rPr>
+    </w:lvl>
+    <w:lvl w:ilvl="4" w:tplc="04090003" w:tentative="1">
+      <w:start w:val="1"/>
+      <w:numFmt w:val="bullet"/>
+      <w:lvlText w:val="o"/>
+      <w:lvlJc w:val="left"/>
+      <w:pPr>
+        <w:ind w:left="3600" w:hanging="360"/>
+      </w:pPr>
+      <w:rPr>
+        <w:rFonts w:ascii="Courier New" w:hAnsi="Courier New" w:cs="Courier New" w:hint="default"/>
+      </w:rPr>
+    </w:lvl>
+    <w:lvl w:ilvl="5" w:tplc="04090005" w:tentative="1">
+      <w:start w:val="1"/>
+      <w:numFmt w:val="bullet"/>
+      <w:lvlText w:val=""/>
+      <w:lvlJc w:val="left"/>
+      <w:pPr>
+        <w:ind w:left="4320" w:hanging="360"/>
+      </w:pPr>
+      <w:rPr>
+        <w:rFonts w:ascii="Wingdings" w:hAnsi="Wingdings" w:hint="default"/>
+      </w:rPr>
+    </w:lvl>
+    <w:lvl w:ilvl="6" w:tplc="04090001" w:tentative="1">
+      <w:start w:val="1"/>
+      <w:numFmt w:val="bullet"/>
+      <w:lvlText w:val=""/>
+      <w:lvlJc w:val="left"/>
+      <w:pPr>
+        <w:ind w:left="5040" w:hanging="360"/>
+      </w:pPr>
+      <w:rPr>
+        <w:rFonts w:ascii="Symbol" w:hAnsi="Symbol" w:hint="default"/>
+      </w:rPr>
+    </w:lvl>
+    <w:lvl w:ilvl="7" w:tplc="04090003" w:tentative="1">
+      <w:start w:val="1"/>
+      <w:numFmt w:val="bullet"/>
+      <w:lvlText w:val="o"/>
+      <w:lvlJc w:val="left"/>
+      <w:pPr>
+        <w:ind w:left="5760" w:hanging="360"/>
+      </w:pPr>
+      <w:rPr>
+        <w:rFonts w:ascii="Courier New" w:hAnsi="Courier New" w:cs="Courier New" w:hint="default"/>
+      </w:rPr>
+    </w:lvl>
+    <w:lvl w:ilvl="8" w:tplc="04090005" w:tentative="1">
+      <w:start w:val="1"/>
+      <w:numFmt w:val="bullet"/>
+      <w:lvlText w:val=""/>
+      <w:lvlJc w:val="left"/>
+      <w:pPr>
+        <w:ind w:left="6480" w:hanging="360"/>
+      </w:pPr>
+      <w:rPr>
+        <w:rFonts w:ascii="Wingdings" w:hAnsi="Wingdings" w:hint="default"/>
+      </w:rPr>
+    </w:lvl>
+  </w:abstractNum>
+  <w:num w:numId="1" w16cid:durableId="1316178874">
+    <w:abstractNumId w:val="0"/>
+  </w:num>
+</w:numbering>
 </file>
 
 <file path=word/styles.xml><?xml version="1.0" encoding="utf-8"?>
@@ -18035,6 +19138,7 @@
     <w:lsdException w:name="HTML Sample" w:semiHidden="1" w:unhideWhenUsed="1"/>
     <w:lsdException w:name="HTML Typewriter" w:semiHidden="1" w:unhideWhenUsed="1"/>
     <w:lsdException w:name="HTML Variable" w:semiHidden="1" w:unhideWhenUsed="1"/>
+    <w:lsdException w:name="Normal Table" w:semiHidden="1" w:unhideWhenUsed="1"/>
     <w:lsdException w:name="annotation subject" w:semiHidden="1" w:unhideWhenUsed="1"/>
     <w:lsdException w:name="No List" w:semiHidden="1" w:unhideWhenUsed="1"/>
     <w:lsdException w:name="Outline List 1" w:semiHidden="1" w:unhideWhenUsed="1"/>
@@ -18081,8 +19185,10 @@
     <w:lsdException w:name="Table Subtle 2" w:semiHidden="1" w:unhideWhenUsed="1"/>
     <w:lsdException w:name="Table Web 1" w:semiHidden="1" w:unhideWhenUsed="1"/>
     <w:lsdException w:name="Table Web 2" w:semiHidden="1" w:unhideWhenUsed="1"/>
+    <w:lsdException w:name="Table Web 3" w:semiHidden="1" w:unhideWhenUsed="1"/>
     <w:lsdException w:name="Balloon Text" w:semiHidden="1" w:unhideWhenUsed="1"/>
     <w:lsdException w:name="Table Grid" w:uiPriority="39"/>
+    <w:lsdException w:name="Table Theme" w:semiHidden="1" w:unhideWhenUsed="1"/>
     <w:lsdException w:name="Placeholder Text" w:semiHidden="1"/>
     <w:lsdException w:name="No Spacing" w:uiPriority="1" w:qFormat="1"/>
     <w:lsdException w:name="Light Shading" w:uiPriority="60"/>
@@ -18365,7 +19471,7 @@
   <w:style w:type="paragraph" w:styleId="ListParagraph">
     <w:name w:val="List Paragraph"/>
     <w:basedOn w:val="Normal"/>
-    <w:uiPriority w:val="1"/>
+    <w:uiPriority w:val="34"/>
     <w:qFormat/>
   </w:style>
   <w:style w:type="paragraph" w:customStyle="1" w:styleId="TableParagraph">
@@ -18373,6 +19479,76 @@
     <w:basedOn w:val="Normal"/>
     <w:uiPriority w:val="1"/>
     <w:qFormat/>
+  </w:style>
+  <w:style w:type="character" w:styleId="Hyperlink">
+    <w:name w:val="Hyperlink"/>
+    <w:basedOn w:val="DefaultParagraphFont"/>
+    <w:uiPriority w:val="99"/>
+    <w:unhideWhenUsed/>
+    <w:rsid w:val="00CC473C"/>
+    <w:rPr>
+      <w:color w:val="0000FF" w:themeColor="hyperlink"/>
+      <w:u w:val="single"/>
+    </w:rPr>
+  </w:style>
+  <w:style w:type="table" w:customStyle="1" w:styleId="GridTable1Light-Accent51">
+    <w:name w:val="Grid Table 1 Light - Accent 51"/>
+    <w:basedOn w:val="TableNormal"/>
+    <w:uiPriority w:val="46"/>
+    <w:rsid w:val="00FB19A0"/>
+    <w:pPr>
+      <w:widowControl/>
+      <w:autoSpaceDE/>
+      <w:autoSpaceDN/>
+    </w:pPr>
+    <w:tblPr>
+      <w:tblStyleRowBandSize w:val="1"/>
+      <w:tblStyleColBandSize w:val="1"/>
+      <w:tblBorders>
+        <w:top w:val="single" w:sz="4" w:space="0" w:color="B6DDE8" w:themeColor="accent5" w:themeTint="66"/>
+        <w:left w:val="single" w:sz="4" w:space="0" w:color="B6DDE8" w:themeColor="accent5" w:themeTint="66"/>
+        <w:bottom w:val="single" w:sz="4" w:space="0" w:color="B6DDE8" w:themeColor="accent5" w:themeTint="66"/>
+        <w:right w:val="single" w:sz="4" w:space="0" w:color="B6DDE8" w:themeColor="accent5" w:themeTint="66"/>
+        <w:insideH w:val="single" w:sz="4" w:space="0" w:color="B6DDE8" w:themeColor="accent5" w:themeTint="66"/>
+        <w:insideV w:val="single" w:sz="4" w:space="0" w:color="B6DDE8" w:themeColor="accent5" w:themeTint="66"/>
+      </w:tblBorders>
+    </w:tblPr>
+    <w:tblStylePr w:type="firstRow">
+      <w:rPr>
+        <w:b/>
+        <w:bCs/>
+      </w:rPr>
+      <w:tblPr/>
+      <w:tcPr>
+        <w:tcBorders>
+          <w:bottom w:val="single" w:sz="12" w:space="0" w:color="92CDDC" w:themeColor="accent5" w:themeTint="99"/>
+        </w:tcBorders>
+      </w:tcPr>
+    </w:tblStylePr>
+    <w:tblStylePr w:type="lastRow">
+      <w:rPr>
+        <w:b/>
+        <w:bCs/>
+      </w:rPr>
+      <w:tblPr/>
+      <w:tcPr>
+        <w:tcBorders>
+          <w:top w:val="double" w:sz="2" w:space="0" w:color="92CDDC" w:themeColor="accent5" w:themeTint="99"/>
+        </w:tcBorders>
+      </w:tcPr>
+    </w:tblStylePr>
+    <w:tblStylePr w:type="firstCol">
+      <w:rPr>
+        <w:b/>
+        <w:bCs/>
+      </w:rPr>
+    </w:tblStylePr>
+    <w:tblStylePr w:type="lastCol">
+      <w:rPr>
+        <w:b/>
+        <w:bCs/>
+      </w:rPr>
+    </w:tblStylePr>
   </w:style>
 </w:styles>
 </file>

</xml_diff>